<commit_message>
adds static review for bugs 1, 2 and 3
</commit_message>
<xml_diff>
--- a/Bugs 1 2 and 3 Investigation.docx
+++ b/Bugs 1 2 and 3 Investigation.docx
@@ -71,12 +71,7 @@
     </w:p>
     <w:p>
       <w:r>
-        <w:t>Whenever the player makes a match, he is not paid out correctly according to the rules sheet</w:t>
-      </w:r>
-      <w:bookmarkStart w:id="0" w:name="_GoBack"/>
-      <w:bookmarkEnd w:id="0"/>
-      <w:r>
-        <w:t>.</w:t>
+        <w:t>Whenever the player makes a match, he is not paid out correctly according to the rules sheet.</w:t>
       </w:r>
     </w:p>
     <w:p>
@@ -116,6 +111,11 @@
       </w:r>
     </w:p>
     <w:p>
+      <w:r>
+        <w:t>The reason all three of these scenarios are in the same investigation document, is because our initial hypothesis (before doing any investigation or static review) is that they all have the same cause, and therefore will all be resolved with the same change. Spoiler alert: if this document still exists at the time of marking, then this hypothesis turns out to be true (or otherwise they would have been split up into separate documents).</w:t>
+      </w:r>
+    </w:p>
+    <w:p>
       <w:pPr>
         <w:pStyle w:val="Heading1"/>
       </w:pPr>
@@ -123,6 +123,361 @@
         <w:t>Static Review</w:t>
       </w:r>
     </w:p>
+    <w:p>
+      <w:r>
+        <w:t>The first place to look in during main where the winnings get calculated. Looking here:</w:t>
+      </w:r>
+    </w:p>
+    <w:p>
+      <w:r>
+        <w:rPr>
+          <w:noProof/>
+          <w:lang w:eastAsia="en-AU"/>
+        </w:rPr>
+        <w:drawing>
+          <wp:inline distT="0" distB="0" distL="0" distR="0" wp14:anchorId="589CE4EA" wp14:editId="418DA999">
+            <wp:extent cx="5731510" cy="3134360"/>
+            <wp:effectExtent l="0" t="0" r="2540" b="8890"/>
+            <wp:docPr id="1" name="Picture 1"/>
+            <wp:cNvGraphicFramePr>
+              <a:graphicFrameLocks xmlns:a="http://schemas.openxmlformats.org/drawingml/2006/main" noChangeAspect="1"/>
+            </wp:cNvGraphicFramePr>
+            <a:graphic xmlns:a="http://schemas.openxmlformats.org/drawingml/2006/main">
+              <a:graphicData uri="http://schemas.openxmlformats.org/drawingml/2006/picture">
+                <pic:pic xmlns:pic="http://schemas.openxmlformats.org/drawingml/2006/picture">
+                  <pic:nvPicPr>
+                    <pic:cNvPr id="1" name=""/>
+                    <pic:cNvPicPr/>
+                  </pic:nvPicPr>
+                  <pic:blipFill>
+                    <a:blip r:embed="rId5"/>
+                    <a:stretch>
+                      <a:fillRect/>
+                    </a:stretch>
+                  </pic:blipFill>
+                  <pic:spPr>
+                    <a:xfrm>
+                      <a:off x="0" y="0"/>
+                      <a:ext cx="5731510" cy="3134360"/>
+                    </a:xfrm>
+                    <a:prstGeom prst="rect">
+                      <a:avLst/>
+                    </a:prstGeom>
+                  </pic:spPr>
+                </pic:pic>
+              </a:graphicData>
+            </a:graphic>
+          </wp:inline>
+        </w:drawing>
+      </w:r>
+    </w:p>
+    <w:p>
+      <w:r>
+        <w:t xml:space="preserve">We see that winnings are calculated by Game’s playRound. After that, they are only displayed to the screen along with the player’s balance (from Player’s getBalance). </w:t>
+      </w:r>
+    </w:p>
+    <w:p>
+      <w:r>
+        <w:t>Let’s look at an example output to see what might be wrong.</w:t>
+      </w:r>
+    </w:p>
+    <w:p>
+      <w:r>
+        <w:rPr>
+          <w:noProof/>
+          <w:lang w:eastAsia="en-AU"/>
+        </w:rPr>
+        <w:lastRenderedPageBreak/>
+        <w:drawing>
+          <wp:inline distT="0" distB="0" distL="0" distR="0" wp14:anchorId="6C6FF9D2" wp14:editId="215BC725">
+            <wp:extent cx="3743325" cy="1285875"/>
+            <wp:effectExtent l="0" t="0" r="9525" b="9525"/>
+            <wp:docPr id="2" name="Picture 2"/>
+            <wp:cNvGraphicFramePr>
+              <a:graphicFrameLocks xmlns:a="http://schemas.openxmlformats.org/drawingml/2006/main" noChangeAspect="1"/>
+            </wp:cNvGraphicFramePr>
+            <a:graphic xmlns:a="http://schemas.openxmlformats.org/drawingml/2006/main">
+              <a:graphicData uri="http://schemas.openxmlformats.org/drawingml/2006/picture">
+                <pic:pic xmlns:pic="http://schemas.openxmlformats.org/drawingml/2006/picture">
+                  <pic:nvPicPr>
+                    <pic:cNvPr id="1" name=""/>
+                    <pic:cNvPicPr/>
+                  </pic:nvPicPr>
+                  <pic:blipFill>
+                    <a:blip r:embed="rId6"/>
+                    <a:stretch>
+                      <a:fillRect/>
+                    </a:stretch>
+                  </pic:blipFill>
+                  <pic:spPr>
+                    <a:xfrm>
+                      <a:off x="0" y="0"/>
+                      <a:ext cx="3743325" cy="1285875"/>
+                    </a:xfrm>
+                    <a:prstGeom prst="rect">
+                      <a:avLst/>
+                    </a:prstGeom>
+                  </pic:spPr>
+                </pic:pic>
+              </a:graphicData>
+            </a:graphic>
+          </wp:inline>
+        </w:drawing>
+      </w:r>
+    </w:p>
+    <w:p>
+      <w:r>
+        <w:t xml:space="preserve">We can see that the winnings amount displayed is correct (15 = 5X3 and there were three matches) but the balance is incorrect (95+15 = 110, not 105). </w:t>
+      </w:r>
+    </w:p>
+    <w:p>
+      <w:r>
+        <w:t>There are two possibilities. Either playRound is not changing the player’s balance correctly,</w:t>
+      </w:r>
+      <w:r>
+        <w:t xml:space="preserve"> or getBalance is not displaying the balance correctly (and maybe it is correct internally). If getBalance was not displaying the amount correctly, and it was off by 5 in every case, we would expect the first line in the above screen snip to also be 5 off (and thus the change in balance would look correct – 5 off on both cases for a 15 total change). But it isn’t. Therefore, it’s can’t be getBalance’s fault.  </w:t>
+      </w:r>
+    </w:p>
+    <w:p>
+      <w:r>
+        <w:t>So that leaves us just with playRound. Let’s have a look.</w:t>
+      </w:r>
+    </w:p>
+    <w:p>
+      <w:r>
+        <w:rPr>
+          <w:noProof/>
+          <w:lang w:eastAsia="en-AU"/>
+        </w:rPr>
+        <w:drawing>
+          <wp:inline distT="0" distB="0" distL="0" distR="0" wp14:anchorId="0236023E" wp14:editId="62705675">
+            <wp:extent cx="5731510" cy="2988310"/>
+            <wp:effectExtent l="0" t="0" r="2540" b="2540"/>
+            <wp:docPr id="4" name="Picture 4"/>
+            <wp:cNvGraphicFramePr>
+              <a:graphicFrameLocks xmlns:a="http://schemas.openxmlformats.org/drawingml/2006/main" noChangeAspect="1"/>
+            </wp:cNvGraphicFramePr>
+            <a:graphic xmlns:a="http://schemas.openxmlformats.org/drawingml/2006/main">
+              <a:graphicData uri="http://schemas.openxmlformats.org/drawingml/2006/picture">
+                <pic:pic xmlns:pic="http://schemas.openxmlformats.org/drawingml/2006/picture">
+                  <pic:nvPicPr>
+                    <pic:cNvPr id="1" name=""/>
+                    <pic:cNvPicPr/>
+                  </pic:nvPicPr>
+                  <pic:blipFill>
+                    <a:blip r:embed="rId7"/>
+                    <a:stretch>
+                      <a:fillRect/>
+                    </a:stretch>
+                  </pic:blipFill>
+                  <pic:spPr>
+                    <a:xfrm>
+                      <a:off x="0" y="0"/>
+                      <a:ext cx="5731510" cy="2988310"/>
+                    </a:xfrm>
+                    <a:prstGeom prst="rect">
+                      <a:avLst/>
+                    </a:prstGeom>
+                  </pic:spPr>
+                </pic:pic>
+              </a:graphicData>
+            </a:graphic>
+          </wp:inline>
+        </w:drawing>
+      </w:r>
+    </w:p>
+    <w:p>
+      <w:r>
+        <w:t>This is the whole playRound function.</w:t>
+      </w:r>
+      <w:r>
+        <w:t xml:space="preserve"> At (1) the dice are being rolled, and from fixing Bug 4 we know that this works as intended.</w:t>
+      </w:r>
+      <w:r>
+        <w:t xml:space="preserve"> At (2) we are comparing the value of the dice with the pick. One hypothesis is that this works fine. We can test it to confirm (see next section). At (3), if (2) produces the correct number of matches there is no reason why this wouldn’t work (both matches and bet are ints, so there should be no issue with them being multiplied). At (4), the method receiveWinnings adds the winnings onto the player’s balance. This has been unit-tested in PlayerTest so should work:</w:t>
+      </w:r>
+    </w:p>
+    <w:p>
+      <w:r>
+        <w:rPr>
+          <w:noProof/>
+          <w:lang w:eastAsia="en-AU"/>
+        </w:rPr>
+        <w:lastRenderedPageBreak/>
+        <w:drawing>
+          <wp:inline distT="0" distB="0" distL="0" distR="0" wp14:anchorId="3F6EFE9C" wp14:editId="3F4D9E45">
+            <wp:extent cx="5731510" cy="1831975"/>
+            <wp:effectExtent l="0" t="0" r="2540" b="0"/>
+            <wp:docPr id="5" name="Picture 5"/>
+            <wp:cNvGraphicFramePr>
+              <a:graphicFrameLocks xmlns:a="http://schemas.openxmlformats.org/drawingml/2006/main" noChangeAspect="1"/>
+            </wp:cNvGraphicFramePr>
+            <a:graphic xmlns:a="http://schemas.openxmlformats.org/drawingml/2006/main">
+              <a:graphicData uri="http://schemas.openxmlformats.org/drawingml/2006/picture">
+                <pic:pic xmlns:pic="http://schemas.openxmlformats.org/drawingml/2006/picture">
+                  <pic:nvPicPr>
+                    <pic:cNvPr id="1" name=""/>
+                    <pic:cNvPicPr/>
+                  </pic:nvPicPr>
+                  <pic:blipFill>
+                    <a:blip r:embed="rId8"/>
+                    <a:stretch>
+                      <a:fillRect/>
+                    </a:stretch>
+                  </pic:blipFill>
+                  <pic:spPr>
+                    <a:xfrm>
+                      <a:off x="0" y="0"/>
+                      <a:ext cx="5731510" cy="1831975"/>
+                    </a:xfrm>
+                    <a:prstGeom prst="rect">
+                      <a:avLst/>
+                    </a:prstGeom>
+                  </pic:spPr>
+                </pic:pic>
+              </a:graphicData>
+            </a:graphic>
+          </wp:inline>
+        </w:drawing>
+      </w:r>
+    </w:p>
+    <w:p>
+      <w:r>
+        <w:t>As you can see, the balance is recorded before anything happens, the winnings are set, the method is called, and there is an assert that the player’s balance has changed as expected. Just in case there is any wriggle-room for doubt, we will make this a hypothesis and test it (that the player’s balance increases by the ‘winnings’</w:t>
+      </w:r>
+      <w:r>
+        <w:t xml:space="preserve"> amount).</w:t>
+      </w:r>
+    </w:p>
+    <w:p>
+      <w:r>
+        <w:t>So then if everything we just looked at works as expected (assuming testing passes our two hypotheses so far), where, then, does the bug come from? It must be at number (5), with the takeBet method. I don’t even know what this is for, so let’s have a look:</w:t>
+      </w:r>
+    </w:p>
+    <w:p>
+      <w:r>
+        <w:rPr>
+          <w:noProof/>
+          <w:lang w:eastAsia="en-AU"/>
+        </w:rPr>
+        <w:drawing>
+          <wp:inline distT="0" distB="0" distL="0" distR="0" wp14:anchorId="30AE4880" wp14:editId="3687951E">
+            <wp:extent cx="5731510" cy="1476375"/>
+            <wp:effectExtent l="0" t="0" r="2540" b="9525"/>
+            <wp:docPr id="7" name="Picture 7"/>
+            <wp:cNvGraphicFramePr>
+              <a:graphicFrameLocks xmlns:a="http://schemas.openxmlformats.org/drawingml/2006/main" noChangeAspect="1"/>
+            </wp:cNvGraphicFramePr>
+            <a:graphic xmlns:a="http://schemas.openxmlformats.org/drawingml/2006/main">
+              <a:graphicData uri="http://schemas.openxmlformats.org/drawingml/2006/picture">
+                <pic:pic xmlns:pic="http://schemas.openxmlformats.org/drawingml/2006/picture">
+                  <pic:nvPicPr>
+                    <pic:cNvPr id="1" name=""/>
+                    <pic:cNvPicPr/>
+                  </pic:nvPicPr>
+                  <pic:blipFill>
+                    <a:blip r:embed="rId9"/>
+                    <a:stretch>
+                      <a:fillRect/>
+                    </a:stretch>
+                  </pic:blipFill>
+                  <pic:spPr>
+                    <a:xfrm>
+                      <a:off x="0" y="0"/>
+                      <a:ext cx="5731510" cy="1476375"/>
+                    </a:xfrm>
+                    <a:prstGeom prst="rect">
+                      <a:avLst/>
+                    </a:prstGeom>
+                  </pic:spPr>
+                </pic:pic>
+              </a:graphicData>
+            </a:graphic>
+          </wp:inline>
+        </w:drawing>
+      </w:r>
+    </w:p>
+    <w:p>
+      <w:r>
+        <w:t>The program proceeds in normal fashion</w:t>
+      </w:r>
+      <w:r>
+        <w:t xml:space="preserve"> each time we have run</w:t>
+      </w:r>
+      <w:r>
+        <w:t xml:space="preserve"> it, so we should be able to presume that neither of the conditions for exceptions being thrown are ever met. Therefore, we can concentrate on the last line (highlighted) and treat it as the only line in the method.</w:t>
+      </w:r>
+    </w:p>
+    <w:p>
+      <w:r>
+        <w:t>So, takeBet deletes one lot of the bet amount from the player’s balance.</w:t>
+      </w:r>
+    </w:p>
+    <w:p>
+      <w:r>
+        <w:t>We can see immediately what is wrong here. Looking at (3) from the playRound screen snip, the winnings are calculated as number of matches times the bet amount. According to the rules, this is correct – this amount is meant to be added onto the player’s balance from before the round.</w:t>
+      </w:r>
+      <w:r>
+        <w:t xml:space="preserve"> However, the balance is changed before the winnings are added on. One lot of bet is removed before the winnings are added on, leading to the player receiving one less lot of bet for each win. For example, one match results in no change to balance (should have increased by one lot of bet, so is one lot of bet worse off), two matches results in one lot of bet added to the balance (should be two lots, so again one lot worse off), and three matches results in two lots of bet added to the balance (instead of three).</w:t>
+      </w:r>
+    </w:p>
+    <w:p>
+      <w:r>
+        <w:t>If our guesses are right, then all three of these hypotheses need to be tested true:</w:t>
+      </w:r>
+    </w:p>
+    <w:p>
+      <w:pPr>
+        <w:pStyle w:val="ListParagraph"/>
+        <w:numPr>
+          <w:ilvl w:val="0"/>
+          <w:numId w:val="2"/>
+        </w:numPr>
+      </w:pPr>
+      <w:r>
+        <w:t>The value of the dice is compared successfully to pick and the correct number of matches is calculated</w:t>
+      </w:r>
+      <w:r>
+        <w:t>.</w:t>
+      </w:r>
+    </w:p>
+    <w:p>
+      <w:pPr>
+        <w:pStyle w:val="ListParagraph"/>
+        <w:numPr>
+          <w:ilvl w:val="0"/>
+          <w:numId w:val="2"/>
+        </w:numPr>
+      </w:pPr>
+      <w:r>
+        <w:t xml:space="preserve">The player’s balance </w:t>
+      </w:r>
+      <w:r>
+        <w:t xml:space="preserve">correctly </w:t>
+      </w:r>
+      <w:r>
+        <w:t>increases by the winnings amount after receiveWinnings is executed.</w:t>
+      </w:r>
+    </w:p>
+    <w:p>
+      <w:pPr>
+        <w:pStyle w:val="ListParagraph"/>
+        <w:numPr>
+          <w:ilvl w:val="0"/>
+          <w:numId w:val="2"/>
+        </w:numPr>
+      </w:pPr>
+      <w:r>
+        <w:lastRenderedPageBreak/>
+        <w:t xml:space="preserve">The balance is incorrect at the time of </w:t>
+      </w:r>
+      <w:r>
+        <w:t>executing receiveWinnings.</w:t>
+      </w:r>
+      <w:bookmarkStart w:id="0" w:name="_GoBack"/>
+      <w:bookmarkEnd w:id="0"/>
+    </w:p>
+    <w:p/>
     <w:p>
       <w:pPr>
         <w:pStyle w:val="Heading1"/>
@@ -273,8 +628,97 @@
       </w:rPr>
     </w:lvl>
   </w:abstractNum>
+  <w:abstractNum w:abstractNumId="1" w15:restartNumberingAfterBreak="0">
+    <w:nsid w:val="69385D17"/>
+    <w:multiLevelType w:val="hybridMultilevel"/>
+    <w:tmpl w:val="253A8C92"/>
+    <w:lvl w:ilvl="0" w:tplc="0C09000F">
+      <w:start w:val="1"/>
+      <w:numFmt w:val="decimal"/>
+      <w:lvlText w:val="%1."/>
+      <w:lvlJc w:val="left"/>
+      <w:pPr>
+        <w:ind w:left="720" w:hanging="360"/>
+      </w:pPr>
+    </w:lvl>
+    <w:lvl w:ilvl="1" w:tplc="0C090019" w:tentative="1">
+      <w:start w:val="1"/>
+      <w:numFmt w:val="lowerLetter"/>
+      <w:lvlText w:val="%2."/>
+      <w:lvlJc w:val="left"/>
+      <w:pPr>
+        <w:ind w:left="1440" w:hanging="360"/>
+      </w:pPr>
+    </w:lvl>
+    <w:lvl w:ilvl="2" w:tplc="0C09001B" w:tentative="1">
+      <w:start w:val="1"/>
+      <w:numFmt w:val="lowerRoman"/>
+      <w:lvlText w:val="%3."/>
+      <w:lvlJc w:val="right"/>
+      <w:pPr>
+        <w:ind w:left="2160" w:hanging="180"/>
+      </w:pPr>
+    </w:lvl>
+    <w:lvl w:ilvl="3" w:tplc="0C09000F" w:tentative="1">
+      <w:start w:val="1"/>
+      <w:numFmt w:val="decimal"/>
+      <w:lvlText w:val="%4."/>
+      <w:lvlJc w:val="left"/>
+      <w:pPr>
+        <w:ind w:left="2880" w:hanging="360"/>
+      </w:pPr>
+    </w:lvl>
+    <w:lvl w:ilvl="4" w:tplc="0C090019" w:tentative="1">
+      <w:start w:val="1"/>
+      <w:numFmt w:val="lowerLetter"/>
+      <w:lvlText w:val="%5."/>
+      <w:lvlJc w:val="left"/>
+      <w:pPr>
+        <w:ind w:left="3600" w:hanging="360"/>
+      </w:pPr>
+    </w:lvl>
+    <w:lvl w:ilvl="5" w:tplc="0C09001B" w:tentative="1">
+      <w:start w:val="1"/>
+      <w:numFmt w:val="lowerRoman"/>
+      <w:lvlText w:val="%6."/>
+      <w:lvlJc w:val="right"/>
+      <w:pPr>
+        <w:ind w:left="4320" w:hanging="180"/>
+      </w:pPr>
+    </w:lvl>
+    <w:lvl w:ilvl="6" w:tplc="0C09000F" w:tentative="1">
+      <w:start w:val="1"/>
+      <w:numFmt w:val="decimal"/>
+      <w:lvlText w:val="%7."/>
+      <w:lvlJc w:val="left"/>
+      <w:pPr>
+        <w:ind w:left="5040" w:hanging="360"/>
+      </w:pPr>
+    </w:lvl>
+    <w:lvl w:ilvl="7" w:tplc="0C090019" w:tentative="1">
+      <w:start w:val="1"/>
+      <w:numFmt w:val="lowerLetter"/>
+      <w:lvlText w:val="%8."/>
+      <w:lvlJc w:val="left"/>
+      <w:pPr>
+        <w:ind w:left="5760" w:hanging="360"/>
+      </w:pPr>
+    </w:lvl>
+    <w:lvl w:ilvl="8" w:tplc="0C09001B" w:tentative="1">
+      <w:start w:val="1"/>
+      <w:numFmt w:val="lowerRoman"/>
+      <w:lvlText w:val="%9."/>
+      <w:lvlJc w:val="right"/>
+      <w:pPr>
+        <w:ind w:left="6480" w:hanging="180"/>
+      </w:pPr>
+    </w:lvl>
+  </w:abstractNum>
   <w:num w:numId="1">
     <w:abstractNumId w:val="0"/>
+  </w:num>
+  <w:num w:numId="2">
+    <w:abstractNumId w:val="1"/>
   </w:num>
 </w:numbering>
 </file>

</xml_diff>

<commit_message>
adds some hypothesis testing
</commit_message>
<xml_diff>
--- a/Bugs 1 2 and 3 Investigation.docx
+++ b/Bugs 1 2 and 3 Investigation.docx
@@ -474,25 +474,679 @@
       <w:r>
         <w:t>executing receiveWinnings.</w:t>
       </w:r>
+    </w:p>
+    <w:p>
+      <w:pPr>
+        <w:pStyle w:val="ListParagraph"/>
+        <w:numPr>
+          <w:ilvl w:val="0"/>
+          <w:numId w:val="2"/>
+        </w:numPr>
+      </w:pPr>
+      <w:r>
+        <w:t xml:space="preserve">The moment the balance becomes incorrect is just </w:t>
+      </w:r>
+      <w:r>
+        <w:t>a</w:t>
+      </w:r>
+      <w:r>
+        <w:t>fter takeBet is called.</w:t>
+      </w:r>
+      <w:r>
+        <w:t xml:space="preserve"> (i.e. to use correct terminology the</w:t>
+      </w:r>
+      <w:r>
+        <w:t xml:space="preserve"> player’s</w:t>
+      </w:r>
+      <w:r>
+        <w:t xml:space="preserve"> balance becomes ‘infected’ by takeBet).</w:t>
+      </w:r>
+    </w:p>
+    <w:p/>
+    <w:p>
+      <w:pPr>
+        <w:pStyle w:val="Heading1"/>
+      </w:pPr>
+      <w:r>
+        <w:t>Hypothesis Testing</w:t>
+      </w:r>
+    </w:p>
+    <w:p>
+      <w:pPr>
+        <w:pStyle w:val="Heading2"/>
+      </w:pPr>
+      <w:r>
+        <w:t>Hypothesis 1</w:t>
+      </w:r>
+    </w:p>
+    <w:p>
+      <w:r>
+        <w:t>For this one we can use the unit test o</w:t>
+      </w:r>
+      <w:r>
+        <w:t>f the Game class, and place a breakpoint in the appropriate test (TestPlayRoundOneMatch, etc). This way the dice are guaranteed to come up the way we want, and we don’t have to step through main for long periods of time until we get the match that we want.</w:t>
+      </w:r>
+    </w:p>
+    <w:p>
+      <w:pPr>
+        <w:pStyle w:val="Heading3"/>
+      </w:pPr>
+      <w:r>
+        <w:t>Testing one match</w:t>
+      </w:r>
+    </w:p>
+    <w:p>
+      <w:r>
+        <w:rPr>
+          <w:noProof/>
+          <w:lang w:eastAsia="en-AU"/>
+        </w:rPr>
+        <w:drawing>
+          <wp:inline distT="0" distB="0" distL="0" distR="0" wp14:anchorId="3E943DEE" wp14:editId="6E621979">
+            <wp:extent cx="5731510" cy="1416050"/>
+            <wp:effectExtent l="0" t="0" r="2540" b="0"/>
+            <wp:docPr id="3" name="Picture 3"/>
+            <wp:cNvGraphicFramePr>
+              <a:graphicFrameLocks xmlns:a="http://schemas.openxmlformats.org/drawingml/2006/main" noChangeAspect="1"/>
+            </wp:cNvGraphicFramePr>
+            <a:graphic xmlns:a="http://schemas.openxmlformats.org/drawingml/2006/main">
+              <a:graphicData uri="http://schemas.openxmlformats.org/drawingml/2006/picture">
+                <pic:pic xmlns:pic="http://schemas.openxmlformats.org/drawingml/2006/picture">
+                  <pic:nvPicPr>
+                    <pic:cNvPr id="1" name=""/>
+                    <pic:cNvPicPr/>
+                  </pic:nvPicPr>
+                  <pic:blipFill>
+                    <a:blip r:embed="rId10"/>
+                    <a:stretch>
+                      <a:fillRect/>
+                    </a:stretch>
+                  </pic:blipFill>
+                  <pic:spPr>
+                    <a:xfrm>
+                      <a:off x="0" y="0"/>
+                      <a:ext cx="5731510" cy="1416050"/>
+                    </a:xfrm>
+                    <a:prstGeom prst="rect">
+                      <a:avLst/>
+                    </a:prstGeom>
+                  </pic:spPr>
+                </pic:pic>
+              </a:graphicData>
+            </a:graphic>
+          </wp:inline>
+        </w:drawing>
+      </w:r>
+    </w:p>
+    <w:p>
+      <w:r>
+        <w:t>Going into the right test</w:t>
+      </w:r>
+      <w:r>
+        <w:t>:</w:t>
+      </w:r>
+      <w:r>
+        <w:rPr>
+          <w:noProof/>
+          <w:lang w:eastAsia="en-AU"/>
+        </w:rPr>
+        <w:drawing>
+          <wp:inline distT="0" distB="0" distL="0" distR="0">
+            <wp:extent cx="5727700" cy="3022600"/>
+            <wp:effectExtent l="0" t="0" r="6350" b="6350"/>
+            <wp:docPr id="8" name="Picture 8"/>
+            <wp:cNvGraphicFramePr>
+              <a:graphicFrameLocks xmlns:a="http://schemas.openxmlformats.org/drawingml/2006/main" noChangeAspect="1"/>
+            </wp:cNvGraphicFramePr>
+            <a:graphic xmlns:a="http://schemas.openxmlformats.org/drawingml/2006/main">
+              <a:graphicData uri="http://schemas.openxmlformats.org/drawingml/2006/picture">
+                <pic:pic xmlns:pic="http://schemas.openxmlformats.org/drawingml/2006/picture">
+                  <pic:nvPicPr>
+                    <pic:cNvPr id="0" name="Picture 2"/>
+                    <pic:cNvPicPr>
+                      <a:picLocks noChangeAspect="1" noChangeArrowheads="1"/>
+                    </pic:cNvPicPr>
+                  </pic:nvPicPr>
+                  <pic:blipFill>
+                    <a:blip r:embed="rId11">
+                      <a:extLst>
+                        <a:ext uri="{28A0092B-C50C-407E-A947-70E740481C1C}">
+                          <a14:useLocalDpi xmlns:a14="http://schemas.microsoft.com/office/drawing/2010/main" val="0"/>
+                        </a:ext>
+                      </a:extLst>
+                    </a:blip>
+                    <a:srcRect/>
+                    <a:stretch>
+                      <a:fillRect/>
+                    </a:stretch>
+                  </pic:blipFill>
+                  <pic:spPr bwMode="auto">
+                    <a:xfrm>
+                      <a:off x="0" y="0"/>
+                      <a:ext cx="5727700" cy="3022600"/>
+                    </a:xfrm>
+                    <a:prstGeom prst="rect">
+                      <a:avLst/>
+                    </a:prstGeom>
+                    <a:noFill/>
+                    <a:ln>
+                      <a:noFill/>
+                    </a:ln>
+                  </pic:spPr>
+                </pic:pic>
+              </a:graphicData>
+            </a:graphic>
+          </wp:inline>
+        </w:drawing>
+      </w:r>
+    </w:p>
+    <w:p>
+      <w:r>
+        <w:t>The pick is a Spade.</w:t>
+      </w:r>
+    </w:p>
+    <w:p>
+      <w:r>
+        <w:t>We can’t actually show the values of dice because they are mocked objects. But in the constructor of GameTest:</w:t>
+      </w:r>
+    </w:p>
+    <w:p>
+      <w:r>
+        <w:rPr>
+          <w:noProof/>
+          <w:lang w:eastAsia="en-AU"/>
+        </w:rPr>
+        <w:lastRenderedPageBreak/>
+        <w:drawing>
+          <wp:inline distT="0" distB="0" distL="0" distR="0" wp14:anchorId="11C2ECA5" wp14:editId="6E92DE27">
+            <wp:extent cx="5731510" cy="1616075"/>
+            <wp:effectExtent l="0" t="0" r="2540" b="3175"/>
+            <wp:docPr id="9" name="Picture 9"/>
+            <wp:cNvGraphicFramePr>
+              <a:graphicFrameLocks xmlns:a="http://schemas.openxmlformats.org/drawingml/2006/main" noChangeAspect="1"/>
+            </wp:cNvGraphicFramePr>
+            <a:graphic xmlns:a="http://schemas.openxmlformats.org/drawingml/2006/main">
+              <a:graphicData uri="http://schemas.openxmlformats.org/drawingml/2006/picture">
+                <pic:pic xmlns:pic="http://schemas.openxmlformats.org/drawingml/2006/picture">
+                  <pic:nvPicPr>
+                    <pic:cNvPr id="1" name=""/>
+                    <pic:cNvPicPr/>
+                  </pic:nvPicPr>
+                  <pic:blipFill>
+                    <a:blip r:embed="rId12"/>
+                    <a:stretch>
+                      <a:fillRect/>
+                    </a:stretch>
+                  </pic:blipFill>
+                  <pic:spPr>
+                    <a:xfrm>
+                      <a:off x="0" y="0"/>
+                      <a:ext cx="5731510" cy="1616075"/>
+                    </a:xfrm>
+                    <a:prstGeom prst="rect">
+                      <a:avLst/>
+                    </a:prstGeom>
+                  </pic:spPr>
+                </pic:pic>
+              </a:graphicData>
+            </a:graphic>
+          </wp:inline>
+        </w:drawing>
+      </w:r>
+    </w:p>
+    <w:p>
+      <w:r>
+        <w:t>You can see that gameOneOrNoMatches will roll a spade, a heart, and a diamond, and the player picks spade. So, we should get one match here.</w:t>
+      </w:r>
+    </w:p>
+    <w:p>
+      <w:r>
+        <w:rPr>
+          <w:noProof/>
+          <w:lang w:eastAsia="en-AU"/>
+        </w:rPr>
+        <w:drawing>
+          <wp:inline distT="0" distB="0" distL="0" distR="0">
+            <wp:extent cx="5727700" cy="2978150"/>
+            <wp:effectExtent l="0" t="0" r="6350" b="0"/>
+            <wp:docPr id="6" name="Picture 6"/>
+            <wp:cNvGraphicFramePr>
+              <a:graphicFrameLocks xmlns:a="http://schemas.openxmlformats.org/drawingml/2006/main" noChangeAspect="1"/>
+            </wp:cNvGraphicFramePr>
+            <a:graphic xmlns:a="http://schemas.openxmlformats.org/drawingml/2006/main">
+              <a:graphicData uri="http://schemas.openxmlformats.org/drawingml/2006/picture">
+                <pic:pic xmlns:pic="http://schemas.openxmlformats.org/drawingml/2006/picture">
+                  <pic:nvPicPr>
+                    <pic:cNvPr id="0" name="Picture 1"/>
+                    <pic:cNvPicPr>
+                      <a:picLocks noChangeAspect="1" noChangeArrowheads="1"/>
+                    </pic:cNvPicPr>
+                  </pic:nvPicPr>
+                  <pic:blipFill>
+                    <a:blip r:embed="rId13">
+                      <a:extLst>
+                        <a:ext uri="{28A0092B-C50C-407E-A947-70E740481C1C}">
+                          <a14:useLocalDpi xmlns:a14="http://schemas.microsoft.com/office/drawing/2010/main" val="0"/>
+                        </a:ext>
+                      </a:extLst>
+                    </a:blip>
+                    <a:srcRect/>
+                    <a:stretch>
+                      <a:fillRect/>
+                    </a:stretch>
+                  </pic:blipFill>
+                  <pic:spPr bwMode="auto">
+                    <a:xfrm>
+                      <a:off x="0" y="0"/>
+                      <a:ext cx="5727700" cy="2978150"/>
+                    </a:xfrm>
+                    <a:prstGeom prst="rect">
+                      <a:avLst/>
+                    </a:prstGeom>
+                    <a:noFill/>
+                    <a:ln>
+                      <a:noFill/>
+                    </a:ln>
+                  </pic:spPr>
+                </pic:pic>
+              </a:graphicData>
+            </a:graphic>
+          </wp:inline>
+        </w:drawing>
+      </w:r>
+    </w:p>
+    <w:p>
+      <w:r>
+        <w:t>And indeed we do get one match.</w:t>
+      </w:r>
+    </w:p>
+    <w:p/>
+    <w:p>
+      <w:pPr>
+        <w:pStyle w:val="Heading3"/>
+      </w:pPr>
+      <w:r>
+        <w:t>Testing two matches</w:t>
+      </w:r>
+    </w:p>
+    <w:p/>
+    <w:p>
+      <w:r>
+        <w:t>Going into the right test:</w:t>
+      </w:r>
+    </w:p>
+    <w:p>
+      <w:r>
+        <w:rPr>
+          <w:noProof/>
+          <w:lang w:eastAsia="en-AU"/>
+        </w:rPr>
+        <w:drawing>
+          <wp:inline distT="0" distB="0" distL="0" distR="0" wp14:anchorId="220AEABE" wp14:editId="1A9DC300">
+            <wp:extent cx="5731510" cy="1371600"/>
+            <wp:effectExtent l="0" t="0" r="2540" b="0"/>
+            <wp:docPr id="10" name="Picture 10"/>
+            <wp:cNvGraphicFramePr>
+              <a:graphicFrameLocks xmlns:a="http://schemas.openxmlformats.org/drawingml/2006/main" noChangeAspect="1"/>
+            </wp:cNvGraphicFramePr>
+            <a:graphic xmlns:a="http://schemas.openxmlformats.org/drawingml/2006/main">
+              <a:graphicData uri="http://schemas.openxmlformats.org/drawingml/2006/picture">
+                <pic:pic xmlns:pic="http://schemas.openxmlformats.org/drawingml/2006/picture">
+                  <pic:nvPicPr>
+                    <pic:cNvPr id="1" name=""/>
+                    <pic:cNvPicPr/>
+                  </pic:nvPicPr>
+                  <pic:blipFill>
+                    <a:blip r:embed="rId14"/>
+                    <a:stretch>
+                      <a:fillRect/>
+                    </a:stretch>
+                  </pic:blipFill>
+                  <pic:spPr>
+                    <a:xfrm>
+                      <a:off x="0" y="0"/>
+                      <a:ext cx="5731510" cy="1371600"/>
+                    </a:xfrm>
+                    <a:prstGeom prst="rect">
+                      <a:avLst/>
+                    </a:prstGeom>
+                  </pic:spPr>
+                </pic:pic>
+              </a:graphicData>
+            </a:graphic>
+          </wp:inline>
+        </w:drawing>
+      </w:r>
+    </w:p>
+    <w:p/>
+    <w:p>
+      <w:r>
+        <w:t>The right number of matches:</w:t>
+      </w:r>
+    </w:p>
+    <w:p>
+      <w:r>
+        <w:rPr>
+          <w:noProof/>
+          <w:lang w:eastAsia="en-AU"/>
+        </w:rPr>
+        <w:lastRenderedPageBreak/>
+        <w:drawing>
+          <wp:inline distT="0" distB="0" distL="0" distR="0">
+            <wp:extent cx="5727700" cy="2952750"/>
+            <wp:effectExtent l="0" t="0" r="6350" b="0"/>
+            <wp:docPr id="11" name="Picture 11"/>
+            <wp:cNvGraphicFramePr>
+              <a:graphicFrameLocks xmlns:a="http://schemas.openxmlformats.org/drawingml/2006/main" noChangeAspect="1"/>
+            </wp:cNvGraphicFramePr>
+            <a:graphic xmlns:a="http://schemas.openxmlformats.org/drawingml/2006/main">
+              <a:graphicData uri="http://schemas.openxmlformats.org/drawingml/2006/picture">
+                <pic:pic xmlns:pic="http://schemas.openxmlformats.org/drawingml/2006/picture">
+                  <pic:nvPicPr>
+                    <pic:cNvPr id="0" name="Picture 3"/>
+                    <pic:cNvPicPr>
+                      <a:picLocks noChangeAspect="1" noChangeArrowheads="1"/>
+                    </pic:cNvPicPr>
+                  </pic:nvPicPr>
+                  <pic:blipFill>
+                    <a:blip r:embed="rId15">
+                      <a:extLst>
+                        <a:ext uri="{28A0092B-C50C-407E-A947-70E740481C1C}">
+                          <a14:useLocalDpi xmlns:a14="http://schemas.microsoft.com/office/drawing/2010/main" val="0"/>
+                        </a:ext>
+                      </a:extLst>
+                    </a:blip>
+                    <a:srcRect/>
+                    <a:stretch>
+                      <a:fillRect/>
+                    </a:stretch>
+                  </pic:blipFill>
+                  <pic:spPr bwMode="auto">
+                    <a:xfrm>
+                      <a:off x="0" y="0"/>
+                      <a:ext cx="5727700" cy="2952750"/>
+                    </a:xfrm>
+                    <a:prstGeom prst="rect">
+                      <a:avLst/>
+                    </a:prstGeom>
+                    <a:noFill/>
+                    <a:ln>
+                      <a:noFill/>
+                    </a:ln>
+                  </pic:spPr>
+                </pic:pic>
+              </a:graphicData>
+            </a:graphic>
+          </wp:inline>
+        </w:drawing>
+      </w:r>
+    </w:p>
+    <w:p/>
+    <w:p>
+      <w:pPr>
+        <w:pStyle w:val="Heading3"/>
+      </w:pPr>
+      <w:r>
+        <w:t>Testing three matches</w:t>
+      </w:r>
+    </w:p>
+    <w:p/>
+    <w:p>
+      <w:r>
+        <w:t>Going into the right test:</w:t>
+      </w:r>
+      <w:r>
+        <w:rPr>
+          <w:noProof/>
+          <w:lang w:eastAsia="en-AU"/>
+        </w:rPr>
+        <w:drawing>
+          <wp:inline distT="0" distB="0" distL="0" distR="0" wp14:anchorId="44672E07" wp14:editId="3F014942">
+            <wp:extent cx="5731510" cy="1339215"/>
+            <wp:effectExtent l="0" t="0" r="2540" b="0"/>
+            <wp:docPr id="12" name="Picture 12"/>
+            <wp:cNvGraphicFramePr>
+              <a:graphicFrameLocks xmlns:a="http://schemas.openxmlformats.org/drawingml/2006/main" noChangeAspect="1"/>
+            </wp:cNvGraphicFramePr>
+            <a:graphic xmlns:a="http://schemas.openxmlformats.org/drawingml/2006/main">
+              <a:graphicData uri="http://schemas.openxmlformats.org/drawingml/2006/picture">
+                <pic:pic xmlns:pic="http://schemas.openxmlformats.org/drawingml/2006/picture">
+                  <pic:nvPicPr>
+                    <pic:cNvPr id="1" name=""/>
+                    <pic:cNvPicPr/>
+                  </pic:nvPicPr>
+                  <pic:blipFill>
+                    <a:blip r:embed="rId16"/>
+                    <a:stretch>
+                      <a:fillRect/>
+                    </a:stretch>
+                  </pic:blipFill>
+                  <pic:spPr>
+                    <a:xfrm>
+                      <a:off x="0" y="0"/>
+                      <a:ext cx="5731510" cy="1339215"/>
+                    </a:xfrm>
+                    <a:prstGeom prst="rect">
+                      <a:avLst/>
+                    </a:prstGeom>
+                  </pic:spPr>
+                </pic:pic>
+              </a:graphicData>
+            </a:graphic>
+          </wp:inline>
+        </w:drawing>
+      </w:r>
+    </w:p>
+    <w:p/>
+    <w:p>
+      <w:r>
+        <w:lastRenderedPageBreak/>
+        <w:t>Right number of matches:</w:t>
+      </w:r>
+      <w:r>
+        <w:rPr>
+          <w:noProof/>
+          <w:lang w:eastAsia="en-AU"/>
+        </w:rPr>
+        <w:drawing>
+          <wp:inline distT="0" distB="0" distL="0" distR="0">
+            <wp:extent cx="5747385" cy="3004185"/>
+            <wp:effectExtent l="0" t="0" r="5715" b="5715"/>
+            <wp:docPr id="13" name="Picture 13"/>
+            <wp:cNvGraphicFramePr>
+              <a:graphicFrameLocks xmlns:a="http://schemas.openxmlformats.org/drawingml/2006/main" noChangeAspect="1"/>
+            </wp:cNvGraphicFramePr>
+            <a:graphic xmlns:a="http://schemas.openxmlformats.org/drawingml/2006/main">
+              <a:graphicData uri="http://schemas.openxmlformats.org/drawingml/2006/picture">
+                <pic:pic xmlns:pic="http://schemas.openxmlformats.org/drawingml/2006/picture">
+                  <pic:nvPicPr>
+                    <pic:cNvPr id="0" name="Picture 4"/>
+                    <pic:cNvPicPr>
+                      <a:picLocks noChangeAspect="1" noChangeArrowheads="1"/>
+                    </pic:cNvPicPr>
+                  </pic:nvPicPr>
+                  <pic:blipFill>
+                    <a:blip r:embed="rId17">
+                      <a:extLst>
+                        <a:ext uri="{28A0092B-C50C-407E-A947-70E740481C1C}">
+                          <a14:useLocalDpi xmlns:a14="http://schemas.microsoft.com/office/drawing/2010/main" val="0"/>
+                        </a:ext>
+                      </a:extLst>
+                    </a:blip>
+                    <a:srcRect/>
+                    <a:stretch>
+                      <a:fillRect/>
+                    </a:stretch>
+                  </pic:blipFill>
+                  <pic:spPr bwMode="auto">
+                    <a:xfrm>
+                      <a:off x="0" y="0"/>
+                      <a:ext cx="5747385" cy="3004185"/>
+                    </a:xfrm>
+                    <a:prstGeom prst="rect">
+                      <a:avLst/>
+                    </a:prstGeom>
+                    <a:noFill/>
+                    <a:ln>
+                      <a:noFill/>
+                    </a:ln>
+                  </pic:spPr>
+                </pic:pic>
+              </a:graphicData>
+            </a:graphic>
+          </wp:inline>
+        </w:drawing>
+      </w:r>
+    </w:p>
+    <w:p/>
+    <w:p>
+      <w:r>
+        <w:t>So hypothesis 1 is verified. Game’s playRound can determine the correct number of matches.</w:t>
+      </w:r>
+    </w:p>
+    <w:p/>
+    <w:p>
+      <w:pPr>
+        <w:pStyle w:val="Heading2"/>
+      </w:pPr>
+      <w:r>
+        <w:t>Hypothesis 2</w:t>
+      </w:r>
+    </w:p>
+    <w:p>
+      <w:r>
+        <w:t>For this one, we will put a breakpoint before receiveWinnings is called, and see what the balance and the winnings amount is. We will also have a breakpoint after it is called, and check that the balance increased by the right amount.</w:t>
+      </w:r>
+    </w:p>
+    <w:p>
+      <w:pPr>
+        <w:pStyle w:val="Heading2"/>
+      </w:pPr>
+      <w:r>
+        <w:t>Hypothese</w:t>
+      </w:r>
+      <w:r>
+        <w:t>s 3</w:t>
+      </w:r>
+      <w:r>
+        <w:t xml:space="preserve"> and 4</w:t>
+      </w:r>
+    </w:p>
+    <w:p>
+      <w:r>
+        <w:t>To test these ones, we put a breakpoint</w:t>
+      </w:r>
+      <w:r>
+        <w:t>s as follows:</w:t>
+      </w:r>
+    </w:p>
+    <w:p>
+      <w:pPr>
+        <w:pStyle w:val="ListParagraph"/>
+        <w:numPr>
+          <w:ilvl w:val="0"/>
+          <w:numId w:val="3"/>
+        </w:numPr>
+      </w:pPr>
+      <w:r>
+        <w:t>A</w:t>
+      </w:r>
+      <w:r>
+        <w:t>t the end of playRound, and have a look at the player’s ba</w:t>
+      </w:r>
+      <w:r>
+        <w:t xml:space="preserve">lance. </w:t>
+      </w:r>
+    </w:p>
+    <w:p>
+      <w:pPr>
+        <w:pStyle w:val="ListParagraph"/>
+        <w:numPr>
+          <w:ilvl w:val="0"/>
+          <w:numId w:val="3"/>
+        </w:numPr>
+      </w:pPr>
+      <w:r>
+        <w:t>Then,</w:t>
+      </w:r>
+      <w:r>
+        <w:t xml:space="preserve"> </w:t>
+      </w:r>
+      <w:r>
+        <w:t>just before takeBet</w:t>
+      </w:r>
+      <w:r>
+        <w:t xml:space="preserve"> </w:t>
+      </w:r>
+      <w:r>
+        <w:t xml:space="preserve">and make sure the balance is still the same </w:t>
+      </w:r>
+      <w:r>
+        <w:t>(</w:t>
+      </w:r>
+      <w:r>
+        <w:t xml:space="preserve">the previous breakpoint is </w:t>
+      </w:r>
+      <w:r>
+        <w:t>to make sure that it hasn’t been changed by anything in between the last round and this one – so it is certain that the infection happens inside the playRound method and not outside it).</w:t>
+      </w:r>
+      <w:r>
+        <w:t xml:space="preserve"> </w:t>
+      </w:r>
+    </w:p>
+    <w:p>
+      <w:pPr>
+        <w:pStyle w:val="ListParagraph"/>
+        <w:numPr>
+          <w:ilvl w:val="0"/>
+          <w:numId w:val="3"/>
+        </w:numPr>
+      </w:pPr>
+      <w:r>
+        <w:t>Then, a breakpoint just after to confirm that the balance has changed to the incorrect value.</w:t>
+      </w:r>
+    </w:p>
+    <w:p>
+      <w:pPr>
+        <w:pStyle w:val="ListParagraph"/>
+        <w:numPr>
+          <w:ilvl w:val="0"/>
+          <w:numId w:val="3"/>
+        </w:numPr>
+      </w:pPr>
+      <w:r>
+        <w:t>Then, a breakpoint just before receiveWinnings, to make sure the balance hasn’t changed</w:t>
+      </w:r>
+    </w:p>
+    <w:p>
+      <w:r>
+        <w:t>After this, we have already confirmed receiveWinnings</w:t>
+      </w:r>
+      <w:r>
+        <w:t xml:space="preserve"> to be working correctly. At this</w:t>
+      </w:r>
+      <w:r>
+        <w:t xml:space="preserve"> point, if the program behaves as expected we will have shown that it is takeBet, and takeBet only, that infects the player’s balance.</w:t>
+      </w:r>
+    </w:p>
+    <w:p>
+      <w:pPr>
+        <w:pStyle w:val="Heading1"/>
+      </w:pPr>
+      <w:r>
+        <w:t>Resolution</w:t>
+      </w:r>
+    </w:p>
+    <w:p>
+      <w:r>
+        <w:t xml:space="preserve">If the player loses, we do want takeBet to be called. But if the player wins, it shouldn’t be called. It also doesn’t need to be called so early in playRound. As long as it happens before the end of the method, the balance will be correct. There is a section at the end of the method that is a conditional on matches being greater than 0, which calls receiveWinnings. This isn’t really necessary, because if matches is 0, then winnings will be zero as well. However, we can use this by adding an ‘else’ </w:t>
+      </w:r>
+      <w:r>
+        <w:lastRenderedPageBreak/>
+        <w:t>statement that calls takeBet (so if the player doesn’t get any matches, the bet amount is removed from his balance).</w:t>
+      </w:r>
       <w:bookmarkStart w:id="0" w:name="_GoBack"/>
       <w:bookmarkEnd w:id="0"/>
-    </w:p>
-    <w:p/>
-    <w:p>
-      <w:pPr>
-        <w:pStyle w:val="Heading1"/>
-      </w:pPr>
-      <w:r>
-        <w:t>Hypothesis Testing</w:t>
-      </w:r>
-    </w:p>
-    <w:p>
-      <w:pPr>
-        <w:pStyle w:val="Heading1"/>
-      </w:pPr>
-      <w:r>
-        <w:t>Resolution</w:t>
-      </w:r>
     </w:p>
     <w:p>
       <w:pPr>
@@ -629,6 +1283,119 @@
     </w:lvl>
   </w:abstractNum>
   <w:abstractNum w:abstractNumId="1" w15:restartNumberingAfterBreak="0">
+    <w:nsid w:val="41A63DE0"/>
+    <w:multiLevelType w:val="hybridMultilevel"/>
+    <w:tmpl w:val="0DFAAEA4"/>
+    <w:lvl w:ilvl="0" w:tplc="0C090001">
+      <w:start w:val="1"/>
+      <w:numFmt w:val="bullet"/>
+      <w:lvlText w:val=""/>
+      <w:lvlJc w:val="left"/>
+      <w:pPr>
+        <w:ind w:left="770" w:hanging="360"/>
+      </w:pPr>
+      <w:rPr>
+        <w:rFonts w:ascii="Symbol" w:hAnsi="Symbol" w:hint="default"/>
+      </w:rPr>
+    </w:lvl>
+    <w:lvl w:ilvl="1" w:tplc="0C090003" w:tentative="1">
+      <w:start w:val="1"/>
+      <w:numFmt w:val="bullet"/>
+      <w:lvlText w:val="o"/>
+      <w:lvlJc w:val="left"/>
+      <w:pPr>
+        <w:ind w:left="1490" w:hanging="360"/>
+      </w:pPr>
+      <w:rPr>
+        <w:rFonts w:ascii="Courier New" w:hAnsi="Courier New" w:cs="Courier New" w:hint="default"/>
+      </w:rPr>
+    </w:lvl>
+    <w:lvl w:ilvl="2" w:tplc="0C090005" w:tentative="1">
+      <w:start w:val="1"/>
+      <w:numFmt w:val="bullet"/>
+      <w:lvlText w:val=""/>
+      <w:lvlJc w:val="left"/>
+      <w:pPr>
+        <w:ind w:left="2210" w:hanging="360"/>
+      </w:pPr>
+      <w:rPr>
+        <w:rFonts w:ascii="Wingdings" w:hAnsi="Wingdings" w:hint="default"/>
+      </w:rPr>
+    </w:lvl>
+    <w:lvl w:ilvl="3" w:tplc="0C090001" w:tentative="1">
+      <w:start w:val="1"/>
+      <w:numFmt w:val="bullet"/>
+      <w:lvlText w:val=""/>
+      <w:lvlJc w:val="left"/>
+      <w:pPr>
+        <w:ind w:left="2930" w:hanging="360"/>
+      </w:pPr>
+      <w:rPr>
+        <w:rFonts w:ascii="Symbol" w:hAnsi="Symbol" w:hint="default"/>
+      </w:rPr>
+    </w:lvl>
+    <w:lvl w:ilvl="4" w:tplc="0C090003" w:tentative="1">
+      <w:start w:val="1"/>
+      <w:numFmt w:val="bullet"/>
+      <w:lvlText w:val="o"/>
+      <w:lvlJc w:val="left"/>
+      <w:pPr>
+        <w:ind w:left="3650" w:hanging="360"/>
+      </w:pPr>
+      <w:rPr>
+        <w:rFonts w:ascii="Courier New" w:hAnsi="Courier New" w:cs="Courier New" w:hint="default"/>
+      </w:rPr>
+    </w:lvl>
+    <w:lvl w:ilvl="5" w:tplc="0C090005" w:tentative="1">
+      <w:start w:val="1"/>
+      <w:numFmt w:val="bullet"/>
+      <w:lvlText w:val=""/>
+      <w:lvlJc w:val="left"/>
+      <w:pPr>
+        <w:ind w:left="4370" w:hanging="360"/>
+      </w:pPr>
+      <w:rPr>
+        <w:rFonts w:ascii="Wingdings" w:hAnsi="Wingdings" w:hint="default"/>
+      </w:rPr>
+    </w:lvl>
+    <w:lvl w:ilvl="6" w:tplc="0C090001" w:tentative="1">
+      <w:start w:val="1"/>
+      <w:numFmt w:val="bullet"/>
+      <w:lvlText w:val=""/>
+      <w:lvlJc w:val="left"/>
+      <w:pPr>
+        <w:ind w:left="5090" w:hanging="360"/>
+      </w:pPr>
+      <w:rPr>
+        <w:rFonts w:ascii="Symbol" w:hAnsi="Symbol" w:hint="default"/>
+      </w:rPr>
+    </w:lvl>
+    <w:lvl w:ilvl="7" w:tplc="0C090003" w:tentative="1">
+      <w:start w:val="1"/>
+      <w:numFmt w:val="bullet"/>
+      <w:lvlText w:val="o"/>
+      <w:lvlJc w:val="left"/>
+      <w:pPr>
+        <w:ind w:left="5810" w:hanging="360"/>
+      </w:pPr>
+      <w:rPr>
+        <w:rFonts w:ascii="Courier New" w:hAnsi="Courier New" w:cs="Courier New" w:hint="default"/>
+      </w:rPr>
+    </w:lvl>
+    <w:lvl w:ilvl="8" w:tplc="0C090005" w:tentative="1">
+      <w:start w:val="1"/>
+      <w:numFmt w:val="bullet"/>
+      <w:lvlText w:val=""/>
+      <w:lvlJc w:val="left"/>
+      <w:pPr>
+        <w:ind w:left="6530" w:hanging="360"/>
+      </w:pPr>
+      <w:rPr>
+        <w:rFonts w:ascii="Wingdings" w:hAnsi="Wingdings" w:hint="default"/>
+      </w:rPr>
+    </w:lvl>
+  </w:abstractNum>
+  <w:abstractNum w:abstractNumId="2" w15:restartNumberingAfterBreak="0">
     <w:nsid w:val="69385D17"/>
     <w:multiLevelType w:val="hybridMultilevel"/>
     <w:tmpl w:val="253A8C92"/>
@@ -718,6 +1485,9 @@
     <w:abstractNumId w:val="0"/>
   </w:num>
   <w:num w:numId="2">
+    <w:abstractNumId w:val="2"/>
+  </w:num>
+  <w:num w:numId="3">
     <w:abstractNumId w:val="1"/>
   </w:num>
 </w:numbering>
@@ -1160,6 +1930,28 @@
       <w:szCs w:val="26"/>
     </w:rPr>
   </w:style>
+  <w:style w:type="paragraph" w:styleId="Heading3">
+    <w:name w:val="heading 3"/>
+    <w:basedOn w:val="Normal"/>
+    <w:next w:val="Normal"/>
+    <w:link w:val="Heading3Char"/>
+    <w:uiPriority w:val="9"/>
+    <w:unhideWhenUsed/>
+    <w:qFormat/>
+    <w:rsid w:val="00102558"/>
+    <w:pPr>
+      <w:keepNext/>
+      <w:keepLines/>
+      <w:spacing w:before="40" w:after="0"/>
+      <w:outlineLvl w:val="2"/>
+    </w:pPr>
+    <w:rPr>
+      <w:rFonts w:asciiTheme="majorHAnsi" w:eastAsiaTheme="majorEastAsia" w:hAnsiTheme="majorHAnsi" w:cstheme="majorBidi"/>
+      <w:color w:val="1F4D78" w:themeColor="accent1" w:themeShade="7F"/>
+      <w:sz w:val="24"/>
+      <w:szCs w:val="24"/>
+    </w:rPr>
+  </w:style>
   <w:style w:type="character" w:default="1" w:styleId="DefaultParagraphFont">
     <w:name w:val="Default Paragraph Font"/>
     <w:uiPriority w:val="1"/>
@@ -1257,6 +2049,19 @@
       <w:ind w:left="720"/>
       <w:contextualSpacing/>
     </w:pPr>
+  </w:style>
+  <w:style w:type="character" w:customStyle="1" w:styleId="Heading3Char">
+    <w:name w:val="Heading 3 Char"/>
+    <w:basedOn w:val="DefaultParagraphFont"/>
+    <w:link w:val="Heading3"/>
+    <w:uiPriority w:val="9"/>
+    <w:rsid w:val="00102558"/>
+    <w:rPr>
+      <w:rFonts w:asciiTheme="majorHAnsi" w:eastAsiaTheme="majorEastAsia" w:hAnsiTheme="majorHAnsi" w:cstheme="majorBidi"/>
+      <w:color w:val="1F4D78" w:themeColor="accent1" w:themeShade="7F"/>
+      <w:sz w:val="24"/>
+      <w:szCs w:val="24"/>
+    </w:rPr>
   </w:style>
 </w:styles>
 </file>

</xml_diff>

<commit_message>
solves bugs 1, 2, and 3
</commit_message>
<xml_diff>
--- a/Bugs 1 2 and 3 Investigation.docx
+++ b/Bugs 1 2 and 3 Investigation.docx
@@ -1015,9 +1015,217 @@
     </w:p>
     <w:p>
       <w:r>
-        <w:t>For this one, we will put a breakpoint before receiveWinnings is called, and see what the balance and the winnings amount is. We will also have a breakpoint after it is called, and check that the balance increased by the right amount.</w:t>
-      </w:r>
-    </w:p>
+        <w:t xml:space="preserve">For this one, we will put a breakpoint before receiveWinnings is called, </w:t>
+      </w:r>
+      <w:r>
+        <w:t xml:space="preserve">run the program normally </w:t>
+      </w:r>
+      <w:r>
+        <w:t>and see what the balance and the winnings amount is</w:t>
+      </w:r>
+      <w:r>
+        <w:t>. We will then step to</w:t>
+      </w:r>
+      <w:r>
+        <w:t xml:space="preserve"> after it is called, and check that the balance increased by the right amount.</w:t>
+      </w:r>
+    </w:p>
+    <w:p>
+      <w:r>
+        <w:t>Here is the program right before it calls receiveWinnings:</w:t>
+      </w:r>
+    </w:p>
+    <w:p>
+      <w:r>
+        <w:rPr>
+          <w:noProof/>
+          <w:lang w:eastAsia="en-AU"/>
+        </w:rPr>
+        <w:drawing>
+          <wp:inline distT="0" distB="0" distL="0" distR="0">
+            <wp:extent cx="3835400" cy="1574800"/>
+            <wp:effectExtent l="0" t="0" r="0" b="6350"/>
+            <wp:docPr id="14" name="Picture 14"/>
+            <wp:cNvGraphicFramePr>
+              <a:graphicFrameLocks xmlns:a="http://schemas.openxmlformats.org/drawingml/2006/main" noChangeAspect="1"/>
+            </wp:cNvGraphicFramePr>
+            <a:graphic xmlns:a="http://schemas.openxmlformats.org/drawingml/2006/main">
+              <a:graphicData uri="http://schemas.openxmlformats.org/drawingml/2006/picture">
+                <pic:pic xmlns:pic="http://schemas.openxmlformats.org/drawingml/2006/picture">
+                  <pic:nvPicPr>
+                    <pic:cNvPr id="0" name="Picture 1"/>
+                    <pic:cNvPicPr>
+                      <a:picLocks noChangeAspect="1" noChangeArrowheads="1"/>
+                    </pic:cNvPicPr>
+                  </pic:nvPicPr>
+                  <pic:blipFill>
+                    <a:blip r:embed="rId18">
+                      <a:extLst>
+                        <a:ext uri="{28A0092B-C50C-407E-A947-70E740481C1C}">
+                          <a14:useLocalDpi xmlns:a14="http://schemas.microsoft.com/office/drawing/2010/main" val="0"/>
+                        </a:ext>
+                      </a:extLst>
+                    </a:blip>
+                    <a:srcRect/>
+                    <a:stretch>
+                      <a:fillRect/>
+                    </a:stretch>
+                  </pic:blipFill>
+                  <pic:spPr bwMode="auto">
+                    <a:xfrm>
+                      <a:off x="0" y="0"/>
+                      <a:ext cx="3835400" cy="1574800"/>
+                    </a:xfrm>
+                    <a:prstGeom prst="rect">
+                      <a:avLst/>
+                    </a:prstGeom>
+                    <a:noFill/>
+                    <a:ln>
+                      <a:noFill/>
+                    </a:ln>
+                  </pic:spPr>
+                </pic:pic>
+              </a:graphicData>
+            </a:graphic>
+          </wp:inline>
+        </w:drawing>
+      </w:r>
+    </w:p>
+    <w:p>
+      <w:r>
+        <w:t>As you can see, the player’s balance is 95.</w:t>
+      </w:r>
+    </w:p>
+    <w:p>
+      <w:r>
+        <w:t>We also need to know the winnings:</w:t>
+      </w:r>
+    </w:p>
+    <w:p>
+      <w:r>
+        <w:rPr>
+          <w:noProof/>
+          <w:lang w:eastAsia="en-AU"/>
+        </w:rPr>
+        <w:lastRenderedPageBreak/>
+        <w:drawing>
+          <wp:inline distT="0" distB="0" distL="0" distR="0">
+            <wp:extent cx="3822700" cy="1397000"/>
+            <wp:effectExtent l="0" t="0" r="6350" b="0"/>
+            <wp:docPr id="15" name="Picture 15"/>
+            <wp:cNvGraphicFramePr>
+              <a:graphicFrameLocks xmlns:a="http://schemas.openxmlformats.org/drawingml/2006/main" noChangeAspect="1"/>
+            </wp:cNvGraphicFramePr>
+            <a:graphic xmlns:a="http://schemas.openxmlformats.org/drawingml/2006/main">
+              <a:graphicData uri="http://schemas.openxmlformats.org/drawingml/2006/picture">
+                <pic:pic xmlns:pic="http://schemas.openxmlformats.org/drawingml/2006/picture">
+                  <pic:nvPicPr>
+                    <pic:cNvPr id="0" name="Picture 2"/>
+                    <pic:cNvPicPr>
+                      <a:picLocks noChangeAspect="1" noChangeArrowheads="1"/>
+                    </pic:cNvPicPr>
+                  </pic:nvPicPr>
+                  <pic:blipFill>
+                    <a:blip r:embed="rId19">
+                      <a:extLst>
+                        <a:ext uri="{28A0092B-C50C-407E-A947-70E740481C1C}">
+                          <a14:useLocalDpi xmlns:a14="http://schemas.microsoft.com/office/drawing/2010/main" val="0"/>
+                        </a:ext>
+                      </a:extLst>
+                    </a:blip>
+                    <a:srcRect/>
+                    <a:stretch>
+                      <a:fillRect/>
+                    </a:stretch>
+                  </pic:blipFill>
+                  <pic:spPr bwMode="auto">
+                    <a:xfrm>
+                      <a:off x="0" y="0"/>
+                      <a:ext cx="3822700" cy="1397000"/>
+                    </a:xfrm>
+                    <a:prstGeom prst="rect">
+                      <a:avLst/>
+                    </a:prstGeom>
+                    <a:noFill/>
+                    <a:ln>
+                      <a:noFill/>
+                    </a:ln>
+                  </pic:spPr>
+                </pic:pic>
+              </a:graphicData>
+            </a:graphic>
+          </wp:inline>
+        </w:drawing>
+      </w:r>
+    </w:p>
+    <w:p/>
+    <w:p>
+      <w:r>
+        <w:t>So we would expect that the balance after calling receiveWinnings would be 100:</w:t>
+      </w:r>
+    </w:p>
+    <w:p>
+      <w:r>
+        <w:rPr>
+          <w:noProof/>
+          <w:lang w:eastAsia="en-AU"/>
+        </w:rPr>
+        <w:drawing>
+          <wp:inline distT="0" distB="0" distL="0" distR="0">
+            <wp:extent cx="3492500" cy="1441450"/>
+            <wp:effectExtent l="0" t="0" r="0" b="6350"/>
+            <wp:docPr id="16" name="Picture 16"/>
+            <wp:cNvGraphicFramePr>
+              <a:graphicFrameLocks xmlns:a="http://schemas.openxmlformats.org/drawingml/2006/main" noChangeAspect="1"/>
+            </wp:cNvGraphicFramePr>
+            <a:graphic xmlns:a="http://schemas.openxmlformats.org/drawingml/2006/main">
+              <a:graphicData uri="http://schemas.openxmlformats.org/drawingml/2006/picture">
+                <pic:pic xmlns:pic="http://schemas.openxmlformats.org/drawingml/2006/picture">
+                  <pic:nvPicPr>
+                    <pic:cNvPr id="0" name="Picture 3"/>
+                    <pic:cNvPicPr>
+                      <a:picLocks noChangeAspect="1" noChangeArrowheads="1"/>
+                    </pic:cNvPicPr>
+                  </pic:nvPicPr>
+                  <pic:blipFill>
+                    <a:blip r:embed="rId20">
+                      <a:extLst>
+                        <a:ext uri="{28A0092B-C50C-407E-A947-70E740481C1C}">
+                          <a14:useLocalDpi xmlns:a14="http://schemas.microsoft.com/office/drawing/2010/main" val="0"/>
+                        </a:ext>
+                      </a:extLst>
+                    </a:blip>
+                    <a:srcRect/>
+                    <a:stretch>
+                      <a:fillRect/>
+                    </a:stretch>
+                  </pic:blipFill>
+                  <pic:spPr bwMode="auto">
+                    <a:xfrm>
+                      <a:off x="0" y="0"/>
+                      <a:ext cx="3492500" cy="1441450"/>
+                    </a:xfrm>
+                    <a:prstGeom prst="rect">
+                      <a:avLst/>
+                    </a:prstGeom>
+                    <a:noFill/>
+                    <a:ln>
+                      <a:noFill/>
+                    </a:ln>
+                  </pic:spPr>
+                </pic:pic>
+              </a:graphicData>
+            </a:graphic>
+          </wp:inline>
+        </w:drawing>
+      </w:r>
+    </w:p>
+    <w:p>
+      <w:r>
+        <w:t>And indeed it is. This verifies hypothesis 2.</w:t>
+      </w:r>
+    </w:p>
+    <w:p/>
     <w:p>
       <w:pPr>
         <w:pStyle w:val="Heading2"/>
@@ -1034,10 +1242,16 @@
     </w:p>
     <w:p>
       <w:r>
-        <w:t>To test these ones, we put a breakpoint</w:t>
-      </w:r>
-      <w:r>
-        <w:t>s as follows:</w:t>
+        <w:t xml:space="preserve">To test these ones, we put </w:t>
+      </w:r>
+      <w:r>
+        <w:t>breakpoint</w:t>
+      </w:r>
+      <w:r>
+        <w:t xml:space="preserve">s/step </w:t>
+      </w:r>
+      <w:r>
+        <w:t>as follows:</w:t>
       </w:r>
     </w:p>
     <w:p>
@@ -1045,7 +1259,7 @@
         <w:pStyle w:val="ListParagraph"/>
         <w:numPr>
           <w:ilvl w:val="0"/>
-          <w:numId w:val="3"/>
+          <w:numId w:val="4"/>
         </w:numPr>
       </w:pPr>
       <w:r>
@@ -1063,11 +1277,14 @@
         <w:pStyle w:val="ListParagraph"/>
         <w:numPr>
           <w:ilvl w:val="0"/>
-          <w:numId w:val="3"/>
+          <w:numId w:val="4"/>
         </w:numPr>
       </w:pPr>
       <w:r>
         <w:t>Then,</w:t>
+      </w:r>
+      <w:r>
+        <w:t xml:space="preserve"> step to</w:t>
       </w:r>
       <w:r>
         <w:t xml:space="preserve"> </w:t>
@@ -1099,11 +1316,14 @@
         <w:pStyle w:val="ListParagraph"/>
         <w:numPr>
           <w:ilvl w:val="0"/>
-          <w:numId w:val="3"/>
+          <w:numId w:val="4"/>
         </w:numPr>
       </w:pPr>
       <w:r>
-        <w:t>Then, a breakpoint just after to confirm that the balance has changed to the incorrect value.</w:t>
+        <w:t xml:space="preserve">Then, step to </w:t>
+      </w:r>
+      <w:r>
+        <w:t>just after to confirm that the balance has changed to the incorrect value.</w:t>
       </w:r>
     </w:p>
     <w:p>
@@ -1111,11 +1331,14 @@
         <w:pStyle w:val="ListParagraph"/>
         <w:numPr>
           <w:ilvl w:val="0"/>
-          <w:numId w:val="3"/>
+          <w:numId w:val="4"/>
         </w:numPr>
       </w:pPr>
       <w:r>
-        <w:t>Then, a breakpoint just before receiveWinnings, to make sure the balance hasn’t changed</w:t>
+        <w:t xml:space="preserve">Then, step to </w:t>
+      </w:r>
+      <w:r>
+        <w:t>just before receiveWinnings, to make sure the balance hasn’t changed</w:t>
       </w:r>
     </w:p>
     <w:p>
@@ -1129,6 +1352,346 @@
         <w:t xml:space="preserve"> point, if the program behaves as expected we will have shown that it is takeBet, and takeBet only, that infects the player’s balance.</w:t>
       </w:r>
     </w:p>
+    <w:p/>
+    <w:p>
+      <w:pPr>
+        <w:pStyle w:val="ListParagraph"/>
+        <w:numPr>
+          <w:ilvl w:val="0"/>
+          <w:numId w:val="5"/>
+        </w:numPr>
+      </w:pPr>
+      <w:r>
+        <w:t>End of playRound:</w:t>
+      </w:r>
+    </w:p>
+    <w:p>
+      <w:pPr>
+        <w:pStyle w:val="ListParagraph"/>
+      </w:pPr>
+      <w:r>
+        <w:rPr>
+          <w:noProof/>
+          <w:lang w:eastAsia="en-AU"/>
+        </w:rPr>
+        <w:lastRenderedPageBreak/>
+        <w:drawing>
+          <wp:inline distT="0" distB="0" distL="0" distR="0">
+            <wp:extent cx="5391150" cy="3968750"/>
+            <wp:effectExtent l="0" t="0" r="0" b="0"/>
+            <wp:docPr id="19" name="Picture 19"/>
+            <wp:cNvGraphicFramePr>
+              <a:graphicFrameLocks xmlns:a="http://schemas.openxmlformats.org/drawingml/2006/main" noChangeAspect="1"/>
+            </wp:cNvGraphicFramePr>
+            <a:graphic xmlns:a="http://schemas.openxmlformats.org/drawingml/2006/main">
+              <a:graphicData uri="http://schemas.openxmlformats.org/drawingml/2006/picture">
+                <pic:pic xmlns:pic="http://schemas.openxmlformats.org/drawingml/2006/picture">
+                  <pic:nvPicPr>
+                    <pic:cNvPr id="0" name="Picture 6"/>
+                    <pic:cNvPicPr>
+                      <a:picLocks noChangeAspect="1" noChangeArrowheads="1"/>
+                    </pic:cNvPicPr>
+                  </pic:nvPicPr>
+                  <pic:blipFill>
+                    <a:blip r:embed="rId21">
+                      <a:extLst>
+                        <a:ext uri="{28A0092B-C50C-407E-A947-70E740481C1C}">
+                          <a14:useLocalDpi xmlns:a14="http://schemas.microsoft.com/office/drawing/2010/main" val="0"/>
+                        </a:ext>
+                      </a:extLst>
+                    </a:blip>
+                    <a:srcRect/>
+                    <a:stretch>
+                      <a:fillRect/>
+                    </a:stretch>
+                  </pic:blipFill>
+                  <pic:spPr bwMode="auto">
+                    <a:xfrm>
+                      <a:off x="0" y="0"/>
+                      <a:ext cx="5391150" cy="3968750"/>
+                    </a:xfrm>
+                    <a:prstGeom prst="rect">
+                      <a:avLst/>
+                    </a:prstGeom>
+                    <a:noFill/>
+                    <a:ln>
+                      <a:noFill/>
+                    </a:ln>
+                  </pic:spPr>
+                </pic:pic>
+              </a:graphicData>
+            </a:graphic>
+          </wp:inline>
+        </w:drawing>
+      </w:r>
+    </w:p>
+    <w:p>
+      <w:pPr>
+        <w:pStyle w:val="ListParagraph"/>
+      </w:pPr>
+      <w:r>
+        <w:t>Player’s balance is 95.</w:t>
+      </w:r>
+    </w:p>
+    <w:p>
+      <w:pPr>
+        <w:pStyle w:val="ListParagraph"/>
+      </w:pPr>
+    </w:p>
+    <w:p>
+      <w:pPr>
+        <w:pStyle w:val="ListParagraph"/>
+        <w:numPr>
+          <w:ilvl w:val="0"/>
+          <w:numId w:val="5"/>
+        </w:numPr>
+      </w:pPr>
+      <w:r>
+        <w:t>Just before takeBet:</w:t>
+      </w:r>
+    </w:p>
+    <w:p>
+      <w:pPr>
+        <w:pStyle w:val="ListParagraph"/>
+      </w:pPr>
+      <w:r>
+        <w:rPr>
+          <w:noProof/>
+          <w:lang w:eastAsia="en-AU"/>
+        </w:rPr>
+        <w:drawing>
+          <wp:inline distT="0" distB="0" distL="0" distR="0">
+            <wp:extent cx="5480050" cy="1835150"/>
+            <wp:effectExtent l="0" t="0" r="6350" b="0"/>
+            <wp:docPr id="20" name="Picture 20"/>
+            <wp:cNvGraphicFramePr>
+              <a:graphicFrameLocks xmlns:a="http://schemas.openxmlformats.org/drawingml/2006/main" noChangeAspect="1"/>
+            </wp:cNvGraphicFramePr>
+            <a:graphic xmlns:a="http://schemas.openxmlformats.org/drawingml/2006/main">
+              <a:graphicData uri="http://schemas.openxmlformats.org/drawingml/2006/picture">
+                <pic:pic xmlns:pic="http://schemas.openxmlformats.org/drawingml/2006/picture">
+                  <pic:nvPicPr>
+                    <pic:cNvPr id="0" name="Picture 7"/>
+                    <pic:cNvPicPr>
+                      <a:picLocks noChangeAspect="1" noChangeArrowheads="1"/>
+                    </pic:cNvPicPr>
+                  </pic:nvPicPr>
+                  <pic:blipFill>
+                    <a:blip r:embed="rId22">
+                      <a:extLst>
+                        <a:ext uri="{28A0092B-C50C-407E-A947-70E740481C1C}">
+                          <a14:useLocalDpi xmlns:a14="http://schemas.microsoft.com/office/drawing/2010/main" val="0"/>
+                        </a:ext>
+                      </a:extLst>
+                    </a:blip>
+                    <a:srcRect/>
+                    <a:stretch>
+                      <a:fillRect/>
+                    </a:stretch>
+                  </pic:blipFill>
+                  <pic:spPr bwMode="auto">
+                    <a:xfrm>
+                      <a:off x="0" y="0"/>
+                      <a:ext cx="5480050" cy="1835150"/>
+                    </a:xfrm>
+                    <a:prstGeom prst="rect">
+                      <a:avLst/>
+                    </a:prstGeom>
+                    <a:noFill/>
+                    <a:ln>
+                      <a:noFill/>
+                    </a:ln>
+                  </pic:spPr>
+                </pic:pic>
+              </a:graphicData>
+            </a:graphic>
+          </wp:inline>
+        </w:drawing>
+      </w:r>
+    </w:p>
+    <w:p>
+      <w:r>
+        <w:t>The player’</w:t>
+      </w:r>
+      <w:r>
+        <w:t>s balance is still 95</w:t>
+      </w:r>
+      <w:r>
+        <w:t>.</w:t>
+      </w:r>
+    </w:p>
+    <w:p>
+      <w:pPr>
+        <w:pStyle w:val="ListParagraph"/>
+        <w:numPr>
+          <w:ilvl w:val="0"/>
+          <w:numId w:val="5"/>
+        </w:numPr>
+      </w:pPr>
+      <w:r>
+        <w:t>Stepping to just after takeBet:</w:t>
+      </w:r>
+    </w:p>
+    <w:p>
+      <w:pPr>
+        <w:pStyle w:val="ListParagraph"/>
+      </w:pPr>
+      <w:r>
+        <w:rPr>
+          <w:noProof/>
+          <w:lang w:eastAsia="en-AU"/>
+        </w:rPr>
+        <w:drawing>
+          <wp:inline distT="0" distB="0" distL="0" distR="0">
+            <wp:extent cx="5747385" cy="1894205"/>
+            <wp:effectExtent l="0" t="0" r="5715" b="0"/>
+            <wp:docPr id="21" name="Picture 21"/>
+            <wp:cNvGraphicFramePr>
+              <a:graphicFrameLocks xmlns:a="http://schemas.openxmlformats.org/drawingml/2006/main" noChangeAspect="1"/>
+            </wp:cNvGraphicFramePr>
+            <a:graphic xmlns:a="http://schemas.openxmlformats.org/drawingml/2006/main">
+              <a:graphicData uri="http://schemas.openxmlformats.org/drawingml/2006/picture">
+                <pic:pic xmlns:pic="http://schemas.openxmlformats.org/drawingml/2006/picture">
+                  <pic:nvPicPr>
+                    <pic:cNvPr id="0" name="Picture 8"/>
+                    <pic:cNvPicPr>
+                      <a:picLocks noChangeAspect="1" noChangeArrowheads="1"/>
+                    </pic:cNvPicPr>
+                  </pic:nvPicPr>
+                  <pic:blipFill>
+                    <a:blip r:embed="rId23">
+                      <a:extLst>
+                        <a:ext uri="{28A0092B-C50C-407E-A947-70E740481C1C}">
+                          <a14:useLocalDpi xmlns:a14="http://schemas.microsoft.com/office/drawing/2010/main" val="0"/>
+                        </a:ext>
+                      </a:extLst>
+                    </a:blip>
+                    <a:srcRect/>
+                    <a:stretch>
+                      <a:fillRect/>
+                    </a:stretch>
+                  </pic:blipFill>
+                  <pic:spPr bwMode="auto">
+                    <a:xfrm>
+                      <a:off x="0" y="0"/>
+                      <a:ext cx="5747385" cy="1894205"/>
+                    </a:xfrm>
+                    <a:prstGeom prst="rect">
+                      <a:avLst/>
+                    </a:prstGeom>
+                    <a:noFill/>
+                    <a:ln>
+                      <a:noFill/>
+                    </a:ln>
+                  </pic:spPr>
+                </pic:pic>
+              </a:graphicData>
+            </a:graphic>
+          </wp:inline>
+        </w:drawing>
+      </w:r>
+    </w:p>
+    <w:p>
+      <w:r>
+        <w:lastRenderedPageBreak/>
+        <w:t>Yes, the ba</w:t>
+      </w:r>
+      <w:r>
+        <w:t>lance has changed to 90</w:t>
+      </w:r>
+      <w:r>
+        <w:t>. Tsk, t</w:t>
+      </w:r>
+      <w:r>
+        <w:t>sk.</w:t>
+      </w:r>
+    </w:p>
+    <w:p>
+      <w:pPr>
+        <w:pStyle w:val="ListParagraph"/>
+        <w:numPr>
+          <w:ilvl w:val="0"/>
+          <w:numId w:val="5"/>
+        </w:numPr>
+      </w:pPr>
+      <w:r>
+        <w:t>Just before receiveWinnings:</w:t>
+      </w:r>
+    </w:p>
+    <w:p>
+      <w:pPr>
+        <w:pStyle w:val="ListParagraph"/>
+      </w:pPr>
+      <w:r>
+        <w:rPr>
+          <w:noProof/>
+          <w:lang w:eastAsia="en-AU"/>
+        </w:rPr>
+        <w:drawing>
+          <wp:inline distT="0" distB="0" distL="0" distR="0">
+            <wp:extent cx="5727700" cy="3746500"/>
+            <wp:effectExtent l="0" t="0" r="6350" b="6350"/>
+            <wp:docPr id="22" name="Picture 22"/>
+            <wp:cNvGraphicFramePr>
+              <a:graphicFrameLocks xmlns:a="http://schemas.openxmlformats.org/drawingml/2006/main" noChangeAspect="1"/>
+            </wp:cNvGraphicFramePr>
+            <a:graphic xmlns:a="http://schemas.openxmlformats.org/drawingml/2006/main">
+              <a:graphicData uri="http://schemas.openxmlformats.org/drawingml/2006/picture">
+                <pic:pic xmlns:pic="http://schemas.openxmlformats.org/drawingml/2006/picture">
+                  <pic:nvPicPr>
+                    <pic:cNvPr id="0" name="Picture 9"/>
+                    <pic:cNvPicPr>
+                      <a:picLocks noChangeAspect="1" noChangeArrowheads="1"/>
+                    </pic:cNvPicPr>
+                  </pic:nvPicPr>
+                  <pic:blipFill>
+                    <a:blip r:embed="rId24">
+                      <a:extLst>
+                        <a:ext uri="{28A0092B-C50C-407E-A947-70E740481C1C}">
+                          <a14:useLocalDpi xmlns:a14="http://schemas.microsoft.com/office/drawing/2010/main" val="0"/>
+                        </a:ext>
+                      </a:extLst>
+                    </a:blip>
+                    <a:srcRect/>
+                    <a:stretch>
+                      <a:fillRect/>
+                    </a:stretch>
+                  </pic:blipFill>
+                  <pic:spPr bwMode="auto">
+                    <a:xfrm>
+                      <a:off x="0" y="0"/>
+                      <a:ext cx="5727700" cy="3746500"/>
+                    </a:xfrm>
+                    <a:prstGeom prst="rect">
+                      <a:avLst/>
+                    </a:prstGeom>
+                    <a:noFill/>
+                    <a:ln>
+                      <a:noFill/>
+                    </a:ln>
+                  </pic:spPr>
+                </pic:pic>
+              </a:graphicData>
+            </a:graphic>
+          </wp:inline>
+        </w:drawing>
+      </w:r>
+    </w:p>
+    <w:p>
+      <w:pPr>
+        <w:pStyle w:val="ListParagraph"/>
+      </w:pPr>
+      <w:r>
+        <w:t>Balance still 90.</w:t>
+      </w:r>
+    </w:p>
+    <w:p>
+      <w:r>
+        <w:t>Everything that we required to verify our hypothesis has come true, so hypotheses 3 and 4 are verified (that the balance is already incorrect before receiveWinnings is called, and it is takeBet that causes this infection).</w:t>
+      </w:r>
+    </w:p>
+    <w:p/>
+    <w:p/>
     <w:p>
       <w:pPr>
         <w:pStyle w:val="Heading1"/>
@@ -1139,21 +1702,457 @@
     </w:p>
     <w:p>
       <w:r>
-        <w:t xml:space="preserve">If the player loses, we do want takeBet to be called. But if the player wins, it shouldn’t be called. It also doesn’t need to be called so early in playRound. As long as it happens before the end of the method, the balance will be correct. There is a section at the end of the method that is a conditional on matches being greater than 0, which calls receiveWinnings. This isn’t really necessary, because if matches is 0, then winnings will be zero as well. However, we can use this by adding an ‘else’ </w:t>
-      </w:r>
-      <w:r>
+        <w:t>If the player loses, we do want takeBet to be called. But if the player wins, it shouldn’t be called. It also doesn’t need to be called so early in playRound. As long as it happens before the end of the method, the balance will be correct. There is a section at the end of the method that is a conditional on matches being greater than 0, which calls receiveWinnings. This isn’t really necessary, because if matches is 0, then winnings will be zero as well. However, we can use this by adding an ‘else’ statement that calls takeBet (so if the player doesn’t get any matches, the bet amount is removed from his balance).</w:t>
+      </w:r>
+    </w:p>
+    <w:p>
+      <w:pPr>
+        <w:pStyle w:val="Heading2"/>
+      </w:pPr>
+      <w:r>
+        <w:t>Risks</w:t>
+      </w:r>
+    </w:p>
+    <w:p>
+      <w:r>
+        <w:t>There shouldn’t be any risks for changing the location of takeBet in this way. There isn’t anything that relies on the player’s balance during this method (besides receiveWinnings, and we’ve seen that this influence is negative).</w:t>
+      </w:r>
+    </w:p>
+    <w:p>
+      <w:pPr>
+        <w:pStyle w:val="Heading2"/>
+      </w:pPr>
+      <w:r>
+        <w:t>Testing the solution</w:t>
+      </w:r>
+    </w:p>
+    <w:p>
+      <w:r>
+        <w:t>playRound is going from this</w:t>
+      </w:r>
+      <w:r>
+        <w:t xml:space="preserve"> (proposed deletions highlighted)</w:t>
+      </w:r>
+      <w:r>
+        <w:t>:</w:t>
+      </w:r>
+    </w:p>
+    <w:p>
+      <w:r>
+        <w:rPr>
+          <w:noProof/>
+          <w:lang w:eastAsia="en-AU"/>
+        </w:rPr>
         <w:lastRenderedPageBreak/>
-        <w:t>statement that calls takeBet (so if the player doesn’t get any matches, the bet amount is removed from his balance).</w:t>
+        <w:drawing>
+          <wp:inline distT="0" distB="0" distL="0" distR="0" wp14:anchorId="51BAF185" wp14:editId="41575AE0">
+            <wp:extent cx="5731510" cy="3812540"/>
+            <wp:effectExtent l="0" t="0" r="2540" b="0"/>
+            <wp:docPr id="24" name="Picture 24"/>
+            <wp:cNvGraphicFramePr>
+              <a:graphicFrameLocks xmlns:a="http://schemas.openxmlformats.org/drawingml/2006/main" noChangeAspect="1"/>
+            </wp:cNvGraphicFramePr>
+            <a:graphic xmlns:a="http://schemas.openxmlformats.org/drawingml/2006/main">
+              <a:graphicData uri="http://schemas.openxmlformats.org/drawingml/2006/picture">
+                <pic:pic xmlns:pic="http://schemas.openxmlformats.org/drawingml/2006/picture">
+                  <pic:nvPicPr>
+                    <pic:cNvPr id="1" name=""/>
+                    <pic:cNvPicPr/>
+                  </pic:nvPicPr>
+                  <pic:blipFill>
+                    <a:blip r:embed="rId25"/>
+                    <a:stretch>
+                      <a:fillRect/>
+                    </a:stretch>
+                  </pic:blipFill>
+                  <pic:spPr>
+                    <a:xfrm>
+                      <a:off x="0" y="0"/>
+                      <a:ext cx="5731510" cy="3812540"/>
+                    </a:xfrm>
+                    <a:prstGeom prst="rect">
+                      <a:avLst/>
+                    </a:prstGeom>
+                  </pic:spPr>
+                </pic:pic>
+              </a:graphicData>
+            </a:graphic>
+          </wp:inline>
+        </w:drawing>
+      </w:r>
+    </w:p>
+    <w:p/>
+    <w:p>
+      <w:r>
+        <w:t>To this (additions highlighted):</w:t>
+      </w:r>
+    </w:p>
+    <w:p>
+      <w:r>
+        <w:rPr>
+          <w:noProof/>
+          <w:lang w:eastAsia="en-AU"/>
+        </w:rPr>
+        <w:drawing>
+          <wp:inline distT="0" distB="0" distL="0" distR="0" wp14:anchorId="334D465B" wp14:editId="0CC7E35A">
+            <wp:extent cx="5731510" cy="4300220"/>
+            <wp:effectExtent l="0" t="0" r="2540" b="5080"/>
+            <wp:docPr id="23" name="Picture 23"/>
+            <wp:cNvGraphicFramePr>
+              <a:graphicFrameLocks xmlns:a="http://schemas.openxmlformats.org/drawingml/2006/main" noChangeAspect="1"/>
+            </wp:cNvGraphicFramePr>
+            <a:graphic xmlns:a="http://schemas.openxmlformats.org/drawingml/2006/main">
+              <a:graphicData uri="http://schemas.openxmlformats.org/drawingml/2006/picture">
+                <pic:pic xmlns:pic="http://schemas.openxmlformats.org/drawingml/2006/picture">
+                  <pic:nvPicPr>
+                    <pic:cNvPr id="1" name=""/>
+                    <pic:cNvPicPr/>
+                  </pic:nvPicPr>
+                  <pic:blipFill>
+                    <a:blip r:embed="rId26"/>
+                    <a:stretch>
+                      <a:fillRect/>
+                    </a:stretch>
+                  </pic:blipFill>
+                  <pic:spPr>
+                    <a:xfrm>
+                      <a:off x="0" y="0"/>
+                      <a:ext cx="5731510" cy="4300220"/>
+                    </a:xfrm>
+                    <a:prstGeom prst="rect">
+                      <a:avLst/>
+                    </a:prstGeom>
+                  </pic:spPr>
+                </pic:pic>
+              </a:graphicData>
+            </a:graphic>
+          </wp:inline>
+        </w:drawing>
+      </w:r>
+    </w:p>
+    <w:p>
+      <w:r>
+        <w:lastRenderedPageBreak/>
+        <w:t>Previously, the GameTest unit test failed, because the player’s balance did not change appropriately.</w:t>
+      </w:r>
+      <w:r>
+        <w:t xml:space="preserve"> Let’s run it again and see if that has changed.</w:t>
+      </w:r>
+    </w:p>
+    <w:p/>
+    <w:p>
+      <w:r>
+        <w:t>This is before the proposed solution was implemented:</w:t>
+      </w:r>
+    </w:p>
+    <w:p>
+      <w:r>
+        <w:rPr>
+          <w:noProof/>
+          <w:lang w:eastAsia="en-AU"/>
+        </w:rPr>
+        <w:drawing>
+          <wp:inline distT="0" distB="0" distL="0" distR="0" wp14:anchorId="648D3245" wp14:editId="44410152">
+            <wp:extent cx="5731510" cy="1366520"/>
+            <wp:effectExtent l="0" t="0" r="2540" b="5080"/>
+            <wp:docPr id="25" name="Picture 25"/>
+            <wp:cNvGraphicFramePr>
+              <a:graphicFrameLocks xmlns:a="http://schemas.openxmlformats.org/drawingml/2006/main" noChangeAspect="1"/>
+            </wp:cNvGraphicFramePr>
+            <a:graphic xmlns:a="http://schemas.openxmlformats.org/drawingml/2006/main">
+              <a:graphicData uri="http://schemas.openxmlformats.org/drawingml/2006/picture">
+                <pic:pic xmlns:pic="http://schemas.openxmlformats.org/drawingml/2006/picture">
+                  <pic:nvPicPr>
+                    <pic:cNvPr id="1" name=""/>
+                    <pic:cNvPicPr/>
+                  </pic:nvPicPr>
+                  <pic:blipFill>
+                    <a:blip r:embed="rId27"/>
+                    <a:stretch>
+                      <a:fillRect/>
+                    </a:stretch>
+                  </pic:blipFill>
+                  <pic:spPr>
+                    <a:xfrm>
+                      <a:off x="0" y="0"/>
+                      <a:ext cx="5731510" cy="1366520"/>
+                    </a:xfrm>
+                    <a:prstGeom prst="rect">
+                      <a:avLst/>
+                    </a:prstGeom>
+                  </pic:spPr>
+                </pic:pic>
+              </a:graphicData>
+            </a:graphic>
+          </wp:inline>
+        </w:drawing>
+      </w:r>
+    </w:p>
+    <w:p/>
+    <w:p>
+      <w:r>
+        <w:t>And after the solution is implemented:</w:t>
+      </w:r>
+    </w:p>
+    <w:p>
+      <w:r>
+        <w:rPr>
+          <w:noProof/>
+          <w:lang w:eastAsia="en-AU"/>
+        </w:rPr>
+        <w:drawing>
+          <wp:inline distT="0" distB="0" distL="0" distR="0" wp14:anchorId="13CE4145" wp14:editId="6105B8F7">
+            <wp:extent cx="5731510" cy="1279525"/>
+            <wp:effectExtent l="0" t="0" r="2540" b="0"/>
+            <wp:docPr id="27" name="Picture 27"/>
+            <wp:cNvGraphicFramePr>
+              <a:graphicFrameLocks xmlns:a="http://schemas.openxmlformats.org/drawingml/2006/main" noChangeAspect="1"/>
+            </wp:cNvGraphicFramePr>
+            <a:graphic xmlns:a="http://schemas.openxmlformats.org/drawingml/2006/main">
+              <a:graphicData uri="http://schemas.openxmlformats.org/drawingml/2006/picture">
+                <pic:pic xmlns:pic="http://schemas.openxmlformats.org/drawingml/2006/picture">
+                  <pic:nvPicPr>
+                    <pic:cNvPr id="1" name=""/>
+                    <pic:cNvPicPr/>
+                  </pic:nvPicPr>
+                  <pic:blipFill>
+                    <a:blip r:embed="rId28"/>
+                    <a:stretch>
+                      <a:fillRect/>
+                    </a:stretch>
+                  </pic:blipFill>
+                  <pic:spPr>
+                    <a:xfrm>
+                      <a:off x="0" y="0"/>
+                      <a:ext cx="5731510" cy="1279525"/>
+                    </a:xfrm>
+                    <a:prstGeom prst="rect">
+                      <a:avLst/>
+                    </a:prstGeom>
+                  </pic:spPr>
+                </pic:pic>
+              </a:graphicData>
+            </a:graphic>
+          </wp:inline>
+        </w:drawing>
+      </w:r>
+    </w:p>
+    <w:p/>
+    <w:p>
+      <w:r>
+        <w:t>Success!</w:t>
+      </w:r>
+    </w:p>
+    <w:p>
+      <w:r>
+        <w:t>We don’t have to take the unit testing’s word for it though.</w:t>
+      </w:r>
+      <w:r>
+        <w:t xml:space="preserve"> We can run through the program and hig</w:t>
+      </w:r>
+      <w:r>
+        <w:t>hlight some examples of matches that are paid out correctly (and of course if any are not paid out correctly, we will take note of those as evidence of a failed solution to this bug).</w:t>
+      </w:r>
+    </w:p>
+    <w:p>
+      <w:r>
+        <w:rPr>
+          <w:noProof/>
+          <w:lang w:eastAsia="en-AU"/>
+        </w:rPr>
+        <w:lastRenderedPageBreak/>
+        <w:drawing>
+          <wp:inline distT="0" distB="0" distL="0" distR="0" wp14:anchorId="61BF3D89" wp14:editId="70226A73">
+            <wp:extent cx="4572000" cy="7381875"/>
+            <wp:effectExtent l="0" t="0" r="0" b="9525"/>
+            <wp:docPr id="28" name="Picture 28"/>
+            <wp:cNvGraphicFramePr>
+              <a:graphicFrameLocks xmlns:a="http://schemas.openxmlformats.org/drawingml/2006/main" noChangeAspect="1"/>
+            </wp:cNvGraphicFramePr>
+            <a:graphic xmlns:a="http://schemas.openxmlformats.org/drawingml/2006/main">
+              <a:graphicData uri="http://schemas.openxmlformats.org/drawingml/2006/picture">
+                <pic:pic xmlns:pic="http://schemas.openxmlformats.org/drawingml/2006/picture">
+                  <pic:nvPicPr>
+                    <pic:cNvPr id="1" name=""/>
+                    <pic:cNvPicPr/>
+                  </pic:nvPicPr>
+                  <pic:blipFill>
+                    <a:blip r:embed="rId29"/>
+                    <a:stretch>
+                      <a:fillRect/>
+                    </a:stretch>
+                  </pic:blipFill>
+                  <pic:spPr>
+                    <a:xfrm>
+                      <a:off x="0" y="0"/>
+                      <a:ext cx="4572000" cy="7381875"/>
+                    </a:xfrm>
+                    <a:prstGeom prst="rect">
+                      <a:avLst/>
+                    </a:prstGeom>
+                  </pic:spPr>
+                </pic:pic>
+              </a:graphicData>
+            </a:graphic>
+          </wp:inline>
+        </w:drawing>
+      </w:r>
+    </w:p>
+    <w:p>
+      <w:r>
+        <w:t>Here we can see on Turn 1, Fred started with $100, bet $5 on Crown, and rolled two Crowns and a Heart. He made two matches so should make $10. And he did: after the roll, his balance is now $110.</w:t>
+      </w:r>
+    </w:p>
+    <w:p>
+      <w:r>
+        <w:t xml:space="preserve">On turn 3, Fred </w:t>
+      </w:r>
+      <w:r>
+        <w:t>has</w:t>
+      </w:r>
+      <w:r>
+        <w:t xml:space="preserve"> $105, and bet $5 on Anchor. He rolled an Anchor, Diamond and Heart. He made one match so should win $5. And he did: after the roll, his balance is now </w:t>
+      </w:r>
+      <w:r>
+        <w:t>$110.</w:t>
+      </w:r>
+    </w:p>
+    <w:p>
+      <w:r>
+        <w:t>On turn 5, Fred has $105 again, and bets $5 on Anchor again. He rolls Club, Anchor, Heart. He made one match so should win $5. And he did: his balance after the roll is $110.</w:t>
+      </w:r>
+    </w:p>
+    <w:p>
+      <w:r>
+        <w:lastRenderedPageBreak/>
+        <w:t>Let’s find an example where he matches two or three times so we can be really sure.</w:t>
+      </w:r>
+    </w:p>
+    <w:p>
+      <w:r>
+        <w:t>Here, he makes two matches:</w:t>
+      </w:r>
+    </w:p>
+    <w:p>
+      <w:r>
+        <w:rPr>
+          <w:noProof/>
+          <w:lang w:eastAsia="en-AU"/>
+        </w:rPr>
+        <w:drawing>
+          <wp:inline distT="0" distB="0" distL="0" distR="0" wp14:anchorId="10095E5C" wp14:editId="552BA327">
+            <wp:extent cx="3457575" cy="1285875"/>
+            <wp:effectExtent l="0" t="0" r="9525" b="9525"/>
+            <wp:docPr id="29" name="Picture 29"/>
+            <wp:cNvGraphicFramePr>
+              <a:graphicFrameLocks xmlns:a="http://schemas.openxmlformats.org/drawingml/2006/main" noChangeAspect="1"/>
+            </wp:cNvGraphicFramePr>
+            <a:graphic xmlns:a="http://schemas.openxmlformats.org/drawingml/2006/main">
+              <a:graphicData uri="http://schemas.openxmlformats.org/drawingml/2006/picture">
+                <pic:pic xmlns:pic="http://schemas.openxmlformats.org/drawingml/2006/picture">
+                  <pic:nvPicPr>
+                    <pic:cNvPr id="1" name=""/>
+                    <pic:cNvPicPr/>
+                  </pic:nvPicPr>
+                  <pic:blipFill>
+                    <a:blip r:embed="rId30"/>
+                    <a:stretch>
+                      <a:fillRect/>
+                    </a:stretch>
+                  </pic:blipFill>
+                  <pic:spPr>
+                    <a:xfrm>
+                      <a:off x="0" y="0"/>
+                      <a:ext cx="3457575" cy="1285875"/>
+                    </a:xfrm>
+                    <a:prstGeom prst="rect">
+                      <a:avLst/>
+                    </a:prstGeom>
+                  </pic:spPr>
+                </pic:pic>
+              </a:graphicData>
+            </a:graphic>
+          </wp:inline>
+        </w:drawing>
+      </w:r>
+    </w:p>
+    <w:p>
+      <w:r>
+        <w:t>He bet $5, so should win $10. He started with $110 and ends with $120, so he does win his $10.</w:t>
+      </w:r>
+    </w:p>
+    <w:p>
+      <w:r>
+        <w:t>Here’s an example of matching three:</w:t>
+      </w:r>
+    </w:p>
+    <w:p>
+      <w:r>
+        <w:rPr>
+          <w:noProof/>
+          <w:lang w:eastAsia="en-AU"/>
+        </w:rPr>
+        <w:drawing>
+          <wp:inline distT="0" distB="0" distL="0" distR="0" wp14:anchorId="4E02399C" wp14:editId="4540092A">
+            <wp:extent cx="3867150" cy="1276350"/>
+            <wp:effectExtent l="0" t="0" r="0" b="0"/>
+            <wp:docPr id="30" name="Picture 30"/>
+            <wp:cNvGraphicFramePr>
+              <a:graphicFrameLocks xmlns:a="http://schemas.openxmlformats.org/drawingml/2006/main" noChangeAspect="1"/>
+            </wp:cNvGraphicFramePr>
+            <a:graphic xmlns:a="http://schemas.openxmlformats.org/drawingml/2006/main">
+              <a:graphicData uri="http://schemas.openxmlformats.org/drawingml/2006/picture">
+                <pic:pic xmlns:pic="http://schemas.openxmlformats.org/drawingml/2006/picture">
+                  <pic:nvPicPr>
+                    <pic:cNvPr id="1" name=""/>
+                    <pic:cNvPicPr/>
+                  </pic:nvPicPr>
+                  <pic:blipFill>
+                    <a:blip r:embed="rId31"/>
+                    <a:stretch>
+                      <a:fillRect/>
+                    </a:stretch>
+                  </pic:blipFill>
+                  <pic:spPr>
+                    <a:xfrm>
+                      <a:off x="0" y="0"/>
+                      <a:ext cx="3867150" cy="1276350"/>
+                    </a:xfrm>
+                    <a:prstGeom prst="rect">
+                      <a:avLst/>
+                    </a:prstGeom>
+                  </pic:spPr>
+                </pic:pic>
+              </a:graphicData>
+            </a:graphic>
+          </wp:inline>
+        </w:drawing>
+      </w:r>
+    </w:p>
+    <w:p>
+      <w:r>
+        <w:t>He matched three, and bet $5, so should win $15. He started with $160 and ends with $175, so he does win his $15.</w:t>
+      </w:r>
+    </w:p>
+    <w:p>
+      <w:pPr>
+        <w:pStyle w:val="Heading1"/>
+      </w:pPr>
+      <w:r>
+        <w:t>Conclusion</w:t>
+      </w:r>
+    </w:p>
+    <w:p>
+      <w:r>
+        <w:t>The bug is now resolved, and no new defects have been introduced by the resolution. Sample succes</w:t>
+      </w:r>
+      <w:r>
+        <w:t>sful results can be seen in Bug123</w:t>
       </w:r>
       <w:bookmarkStart w:id="0" w:name="_GoBack"/>
       <w:bookmarkEnd w:id="0"/>
-    </w:p>
-    <w:p>
-      <w:pPr>
-        <w:pStyle w:val="Heading1"/>
-      </w:pPr>
-      <w:r>
-        <w:t>Conclusion</w:t>
+      <w:r>
+        <w:t>Solution.txt.</w:t>
       </w:r>
     </w:p>
     <w:p/>
@@ -1170,6 +2169,95 @@
 <file path=word/numbering.xml><?xml version="1.0" encoding="utf-8"?>
 <w:numbering xmlns:wpc="http://schemas.microsoft.com/office/word/2010/wordprocessingCanvas" xmlns:mc="http://schemas.openxmlformats.org/markup-compatibility/2006" xmlns:o="urn:schemas-microsoft-com:office:office" xmlns:r="http://schemas.openxmlformats.org/officeDocument/2006/relationships" xmlns:m="http://schemas.openxmlformats.org/officeDocument/2006/math" xmlns:v="urn:schemas-microsoft-com:vml" xmlns:wp14="http://schemas.microsoft.com/office/word/2010/wordprocessingDrawing" xmlns:wp="http://schemas.openxmlformats.org/drawingml/2006/wordprocessingDrawing" xmlns:w10="urn:schemas-microsoft-com:office:word" xmlns:w="http://schemas.openxmlformats.org/wordprocessingml/2006/main" xmlns:w14="http://schemas.microsoft.com/office/word/2010/wordml" xmlns:w15="http://schemas.microsoft.com/office/word/2012/wordml" xmlns:wpg="http://schemas.microsoft.com/office/word/2010/wordprocessingGroup" xmlns:wpi="http://schemas.microsoft.com/office/word/2010/wordprocessingInk" xmlns:wne="http://schemas.microsoft.com/office/word/2006/wordml" xmlns:wps="http://schemas.microsoft.com/office/word/2010/wordprocessingShape" mc:Ignorable="w14 w15 wp14">
   <w:abstractNum w:abstractNumId="0" w15:restartNumberingAfterBreak="0">
+    <w:nsid w:val="02F5181B"/>
+    <w:multiLevelType w:val="hybridMultilevel"/>
+    <w:tmpl w:val="5538B448"/>
+    <w:lvl w:ilvl="0" w:tplc="0C09000F">
+      <w:start w:val="1"/>
+      <w:numFmt w:val="decimal"/>
+      <w:lvlText w:val="%1."/>
+      <w:lvlJc w:val="left"/>
+      <w:pPr>
+        <w:ind w:left="720" w:hanging="360"/>
+      </w:pPr>
+      <w:rPr>
+        <w:rFonts w:hint="default"/>
+      </w:rPr>
+    </w:lvl>
+    <w:lvl w:ilvl="1" w:tplc="0C090019" w:tentative="1">
+      <w:start w:val="1"/>
+      <w:numFmt w:val="lowerLetter"/>
+      <w:lvlText w:val="%2."/>
+      <w:lvlJc w:val="left"/>
+      <w:pPr>
+        <w:ind w:left="1440" w:hanging="360"/>
+      </w:pPr>
+    </w:lvl>
+    <w:lvl w:ilvl="2" w:tplc="0C09001B" w:tentative="1">
+      <w:start w:val="1"/>
+      <w:numFmt w:val="lowerRoman"/>
+      <w:lvlText w:val="%3."/>
+      <w:lvlJc w:val="right"/>
+      <w:pPr>
+        <w:ind w:left="2160" w:hanging="180"/>
+      </w:pPr>
+    </w:lvl>
+    <w:lvl w:ilvl="3" w:tplc="0C09000F" w:tentative="1">
+      <w:start w:val="1"/>
+      <w:numFmt w:val="decimal"/>
+      <w:lvlText w:val="%4."/>
+      <w:lvlJc w:val="left"/>
+      <w:pPr>
+        <w:ind w:left="2880" w:hanging="360"/>
+      </w:pPr>
+    </w:lvl>
+    <w:lvl w:ilvl="4" w:tplc="0C090019" w:tentative="1">
+      <w:start w:val="1"/>
+      <w:numFmt w:val="lowerLetter"/>
+      <w:lvlText w:val="%5."/>
+      <w:lvlJc w:val="left"/>
+      <w:pPr>
+        <w:ind w:left="3600" w:hanging="360"/>
+      </w:pPr>
+    </w:lvl>
+    <w:lvl w:ilvl="5" w:tplc="0C09001B" w:tentative="1">
+      <w:start w:val="1"/>
+      <w:numFmt w:val="lowerRoman"/>
+      <w:lvlText w:val="%6."/>
+      <w:lvlJc w:val="right"/>
+      <w:pPr>
+        <w:ind w:left="4320" w:hanging="180"/>
+      </w:pPr>
+    </w:lvl>
+    <w:lvl w:ilvl="6" w:tplc="0C09000F" w:tentative="1">
+      <w:start w:val="1"/>
+      <w:numFmt w:val="decimal"/>
+      <w:lvlText w:val="%7."/>
+      <w:lvlJc w:val="left"/>
+      <w:pPr>
+        <w:ind w:left="5040" w:hanging="360"/>
+      </w:pPr>
+    </w:lvl>
+    <w:lvl w:ilvl="7" w:tplc="0C090019" w:tentative="1">
+      <w:start w:val="1"/>
+      <w:numFmt w:val="lowerLetter"/>
+      <w:lvlText w:val="%8."/>
+      <w:lvlJc w:val="left"/>
+      <w:pPr>
+        <w:ind w:left="5760" w:hanging="360"/>
+      </w:pPr>
+    </w:lvl>
+    <w:lvl w:ilvl="8" w:tplc="0C09001B" w:tentative="1">
+      <w:start w:val="1"/>
+      <w:numFmt w:val="lowerRoman"/>
+      <w:lvlText w:val="%9."/>
+      <w:lvlJc w:val="right"/>
+      <w:pPr>
+        <w:ind w:left="6480" w:hanging="180"/>
+      </w:pPr>
+    </w:lvl>
+  </w:abstractNum>
+  <w:abstractNum w:abstractNumId="1" w15:restartNumberingAfterBreak="0">
     <w:nsid w:val="1F8F741D"/>
     <w:multiLevelType w:val="hybridMultilevel"/>
     <w:tmpl w:val="ADA89416"/>
@@ -1282,7 +2370,7 @@
       </w:rPr>
     </w:lvl>
   </w:abstractNum>
-  <w:abstractNum w:abstractNumId="1" w15:restartNumberingAfterBreak="0">
+  <w:abstractNum w:abstractNumId="2" w15:restartNumberingAfterBreak="0">
     <w:nsid w:val="41A63DE0"/>
     <w:multiLevelType w:val="hybridMultilevel"/>
     <w:tmpl w:val="0DFAAEA4"/>
@@ -1395,7 +2483,7 @@
       </w:rPr>
     </w:lvl>
   </w:abstractNum>
-  <w:abstractNum w:abstractNumId="2" w15:restartNumberingAfterBreak="0">
+  <w:abstractNum w:abstractNumId="3" w15:restartNumberingAfterBreak="0">
     <w:nsid w:val="69385D17"/>
     <w:multiLevelType w:val="hybridMultilevel"/>
     <w:tmpl w:val="253A8C92"/>
@@ -1481,14 +2569,133 @@
       </w:pPr>
     </w:lvl>
   </w:abstractNum>
+  <w:abstractNum w:abstractNumId="4" w15:restartNumberingAfterBreak="0">
+    <w:nsid w:val="78E23948"/>
+    <w:multiLevelType w:val="hybridMultilevel"/>
+    <w:tmpl w:val="82CAF4CE"/>
+    <w:lvl w:ilvl="0" w:tplc="0C09000F">
+      <w:start w:val="1"/>
+      <w:numFmt w:val="decimal"/>
+      <w:lvlText w:val="%1."/>
+      <w:lvlJc w:val="left"/>
+      <w:pPr>
+        <w:ind w:left="770" w:hanging="360"/>
+      </w:pPr>
+      <w:rPr>
+        <w:rFonts w:hint="default"/>
+      </w:rPr>
+    </w:lvl>
+    <w:lvl w:ilvl="1" w:tplc="0C090003" w:tentative="1">
+      <w:start w:val="1"/>
+      <w:numFmt w:val="bullet"/>
+      <w:lvlText w:val="o"/>
+      <w:lvlJc w:val="left"/>
+      <w:pPr>
+        <w:ind w:left="1490" w:hanging="360"/>
+      </w:pPr>
+      <w:rPr>
+        <w:rFonts w:ascii="Courier New" w:hAnsi="Courier New" w:cs="Courier New" w:hint="default"/>
+      </w:rPr>
+    </w:lvl>
+    <w:lvl w:ilvl="2" w:tplc="0C090005" w:tentative="1">
+      <w:start w:val="1"/>
+      <w:numFmt w:val="bullet"/>
+      <w:lvlText w:val=""/>
+      <w:lvlJc w:val="left"/>
+      <w:pPr>
+        <w:ind w:left="2210" w:hanging="360"/>
+      </w:pPr>
+      <w:rPr>
+        <w:rFonts w:ascii="Wingdings" w:hAnsi="Wingdings" w:hint="default"/>
+      </w:rPr>
+    </w:lvl>
+    <w:lvl w:ilvl="3" w:tplc="0C090001" w:tentative="1">
+      <w:start w:val="1"/>
+      <w:numFmt w:val="bullet"/>
+      <w:lvlText w:val=""/>
+      <w:lvlJc w:val="left"/>
+      <w:pPr>
+        <w:ind w:left="2930" w:hanging="360"/>
+      </w:pPr>
+      <w:rPr>
+        <w:rFonts w:ascii="Symbol" w:hAnsi="Symbol" w:hint="default"/>
+      </w:rPr>
+    </w:lvl>
+    <w:lvl w:ilvl="4" w:tplc="0C090003" w:tentative="1">
+      <w:start w:val="1"/>
+      <w:numFmt w:val="bullet"/>
+      <w:lvlText w:val="o"/>
+      <w:lvlJc w:val="left"/>
+      <w:pPr>
+        <w:ind w:left="3650" w:hanging="360"/>
+      </w:pPr>
+      <w:rPr>
+        <w:rFonts w:ascii="Courier New" w:hAnsi="Courier New" w:cs="Courier New" w:hint="default"/>
+      </w:rPr>
+    </w:lvl>
+    <w:lvl w:ilvl="5" w:tplc="0C090005" w:tentative="1">
+      <w:start w:val="1"/>
+      <w:numFmt w:val="bullet"/>
+      <w:lvlText w:val=""/>
+      <w:lvlJc w:val="left"/>
+      <w:pPr>
+        <w:ind w:left="4370" w:hanging="360"/>
+      </w:pPr>
+      <w:rPr>
+        <w:rFonts w:ascii="Wingdings" w:hAnsi="Wingdings" w:hint="default"/>
+      </w:rPr>
+    </w:lvl>
+    <w:lvl w:ilvl="6" w:tplc="0C090001" w:tentative="1">
+      <w:start w:val="1"/>
+      <w:numFmt w:val="bullet"/>
+      <w:lvlText w:val=""/>
+      <w:lvlJc w:val="left"/>
+      <w:pPr>
+        <w:ind w:left="5090" w:hanging="360"/>
+      </w:pPr>
+      <w:rPr>
+        <w:rFonts w:ascii="Symbol" w:hAnsi="Symbol" w:hint="default"/>
+      </w:rPr>
+    </w:lvl>
+    <w:lvl w:ilvl="7" w:tplc="0C090003" w:tentative="1">
+      <w:start w:val="1"/>
+      <w:numFmt w:val="bullet"/>
+      <w:lvlText w:val="o"/>
+      <w:lvlJc w:val="left"/>
+      <w:pPr>
+        <w:ind w:left="5810" w:hanging="360"/>
+      </w:pPr>
+      <w:rPr>
+        <w:rFonts w:ascii="Courier New" w:hAnsi="Courier New" w:cs="Courier New" w:hint="default"/>
+      </w:rPr>
+    </w:lvl>
+    <w:lvl w:ilvl="8" w:tplc="0C090005" w:tentative="1">
+      <w:start w:val="1"/>
+      <w:numFmt w:val="bullet"/>
+      <w:lvlText w:val=""/>
+      <w:lvlJc w:val="left"/>
+      <w:pPr>
+        <w:ind w:left="6530" w:hanging="360"/>
+      </w:pPr>
+      <w:rPr>
+        <w:rFonts w:ascii="Wingdings" w:hAnsi="Wingdings" w:hint="default"/>
+      </w:rPr>
+    </w:lvl>
+  </w:abstractNum>
   <w:num w:numId="1">
-    <w:abstractNumId w:val="0"/>
+    <w:abstractNumId w:val="1"/>
   </w:num>
   <w:num w:numId="2">
+    <w:abstractNumId w:val="3"/>
+  </w:num>
+  <w:num w:numId="3">
     <w:abstractNumId w:val="2"/>
   </w:num>
-  <w:num w:numId="3">
-    <w:abstractNumId w:val="1"/>
+  <w:num w:numId="4">
+    <w:abstractNumId w:val="4"/>
+  </w:num>
+  <w:num w:numId="5">
+    <w:abstractNumId w:val="0"/>
   </w:num>
 </w:numbering>
 </file>

</xml_diff>